<commit_message>
1. Se agrega AC - Template Casos de Pruebas 2. Metodologia.doc se agregar los templates (falta el de casos de uso) 3. HITO 1 - Informe de Solucion.doc, se sacan los templates y se pasan al de Metodologia.doc 4. Resto de los doc. se corrige diseño
</commit_message>
<xml_diff>
--- a/se/Trabajo Profesional/Disciplinas/2.Requerimiento/RE - Especificación Complementaria.docx
+++ b/se/Trabajo Profesional/Disciplinas/2.Requerimiento/RE - Especificación Complementaria.docx
@@ -1,6 +1,6 @@
 
 <file path=word/document.xml><?xml version="1.0" encoding="utf-8"?>
-<w:document xmlns:ve="http://schemas.openxmlformats.org/markup-compatibility/2006" xmlns:o="urn:schemas-microsoft-com:office:office" xmlns:r="http://schemas.openxmlformats.org/officeDocument/2006/relationships" xmlns:m="http://schemas.openxmlformats.org/officeDocument/2006/math" xmlns:v="urn:schemas-microsoft-com:vml" xmlns:wp="http://schemas.openxmlformats.org/drawingml/2006/wordprocessingDrawing" xmlns:w10="urn:schemas-microsoft-com:office:word" xmlns:w="http://schemas.openxmlformats.org/wordprocessingml/2006/main" xmlns:wne="http://schemas.microsoft.com/office/word/2006/wordml">
+<w:document xmlns:wpc="http://schemas.microsoft.com/office/word/2010/wordprocessingCanvas" xmlns:mc="http://schemas.openxmlformats.org/markup-compatibility/2006" xmlns:o="urn:schemas-microsoft-com:office:office" xmlns:r="http://schemas.openxmlformats.org/officeDocument/2006/relationships" xmlns:m="http://schemas.openxmlformats.org/officeDocument/2006/math" xmlns:v="urn:schemas-microsoft-com:vml" xmlns:wp14="http://schemas.microsoft.com/office/word/2010/wordprocessingDrawing" xmlns:wp="http://schemas.openxmlformats.org/drawingml/2006/wordprocessingDrawing" xmlns:w10="urn:schemas-microsoft-com:office:word" xmlns:w="http://schemas.openxmlformats.org/wordprocessingml/2006/main" xmlns:w14="http://schemas.microsoft.com/office/word/2010/wordml" xmlns:wpg="http://schemas.microsoft.com/office/word/2010/wordprocessingGroup" xmlns:wpi="http://schemas.microsoft.com/office/word/2010/wordprocessingInk" xmlns:wne="http://schemas.microsoft.com/office/word/2006/wordml" xmlns:wps="http://schemas.microsoft.com/office/word/2010/wordprocessingShape" mc:Ignorable="w14 wp14">
   <w:body>
     <w:p>
       <w:pPr>
@@ -89,8 +89,7 @@
     <w:p>
       <w:pPr>
         <w:spacing w:line="240" w:lineRule="auto"/>
-        <w:ind w:right="-1000"/>
-        <w:jc w:val="both"/>
+        <w:jc w:val="right"/>
         <w:rPr>
           <w:rFonts w:ascii="Calibri" w:eastAsia="Calibri" w:hAnsi="Calibri" w:cs="Calibri"/>
           <w:b/>
@@ -103,20 +102,6 @@
     <w:p>
       <w:pPr>
         <w:spacing w:line="240" w:lineRule="auto"/>
-        <w:ind w:right="-1000"/>
-        <w:jc w:val="both"/>
-        <w:rPr>
-          <w:rFonts w:ascii="Calibri" w:eastAsia="Calibri" w:hAnsi="Calibri" w:cs="Calibri"/>
-          <w:b/>
-          <w:bCs/>
-          <w:sz w:val="56"/>
-          <w:szCs w:val="56"/>
-        </w:rPr>
-      </w:pPr>
-    </w:p>
-    <w:p>
-      <w:pPr>
-        <w:spacing w:line="240" w:lineRule="auto"/>
         <w:jc w:val="right"/>
         <w:rPr>
           <w:rFonts w:ascii="Calibri" w:eastAsia="Calibri" w:hAnsi="Calibri" w:cs="Calibri"/>
@@ -155,100 +140,6 @@
           <w:szCs w:val="72"/>
         </w:rPr>
         <w:t>Complementaria</w:t>
-      </w:r>
-    </w:p>
-    <w:p>
-      <w:pPr>
-        <w:spacing w:line="240" w:lineRule="auto"/>
-        <w:jc w:val="right"/>
-        <w:rPr>
-          <w:rFonts w:ascii="Calibri" w:eastAsia="Calibri" w:hAnsi="Calibri" w:cs="Calibri"/>
-          <w:sz w:val="28"/>
-          <w:szCs w:val="28"/>
-        </w:rPr>
-      </w:pPr>
-      <w:r>
-        <w:rPr>
-          <w:rFonts w:ascii="Calibri" w:eastAsia="Calibri" w:hAnsi="Calibri" w:cs="Calibri"/>
-          <w:sz w:val="28"/>
-          <w:szCs w:val="28"/>
-        </w:rPr>
-        <w:t xml:space="preserve">Fecha: </w:t>
-      </w:r>
-      <w:r>
-        <w:rPr>
-          <w:rFonts w:ascii="Calibri" w:eastAsia="Calibri" w:hAnsi="Calibri" w:cs="Calibri"/>
-          <w:sz w:val="28"/>
-          <w:szCs w:val="28"/>
-        </w:rPr>
-        <w:t>2</w:t>
-      </w:r>
-      <w:r>
-        <w:rPr>
-          <w:rFonts w:ascii="Calibri" w:eastAsia="Calibri" w:hAnsi="Calibri" w:cs="Calibri"/>
-          <w:sz w:val="28"/>
-          <w:szCs w:val="28"/>
-        </w:rPr>
-        <w:t>5</w:t>
-      </w:r>
-      <w:r>
-        <w:rPr>
-          <w:rFonts w:ascii="Calibri" w:eastAsia="Calibri" w:hAnsi="Calibri" w:cs="Calibri"/>
-          <w:sz w:val="28"/>
-          <w:szCs w:val="28"/>
-        </w:rPr>
-        <w:t>/0</w:t>
-      </w:r>
-      <w:r>
-        <w:rPr>
-          <w:rFonts w:ascii="Calibri" w:eastAsia="Calibri" w:hAnsi="Calibri" w:cs="Calibri"/>
-          <w:sz w:val="28"/>
-          <w:szCs w:val="28"/>
-        </w:rPr>
-        <w:t>4</w:t>
-      </w:r>
-      <w:r>
-        <w:rPr>
-          <w:rFonts w:ascii="Calibri" w:eastAsia="Calibri" w:hAnsi="Calibri" w:cs="Calibri"/>
-          <w:sz w:val="28"/>
-          <w:szCs w:val="28"/>
-        </w:rPr>
-        <w:t>/2012</w:t>
-      </w:r>
-    </w:p>
-    <w:p>
-      <w:pPr>
-        <w:spacing w:line="240" w:lineRule="auto"/>
-        <w:jc w:val="right"/>
-        <w:rPr>
-          <w:rFonts w:ascii="Calibri" w:eastAsia="Calibri" w:hAnsi="Calibri" w:cs="Calibri"/>
-          <w:sz w:val="28"/>
-          <w:szCs w:val="28"/>
-        </w:rPr>
-      </w:pPr>
-      <w:r>
-        <w:rPr>
-          <w:rFonts w:ascii="Calibri" w:eastAsia="Calibri" w:hAnsi="Calibri" w:cs="Calibri"/>
-          <w:sz w:val="28"/>
-          <w:szCs w:val="28"/>
-        </w:rPr>
-        <w:t>Versión: v</w:t>
-      </w:r>
-      <w:r>
-        <w:rPr>
-          <w:rFonts w:ascii="Calibri" w:eastAsia="Calibri" w:hAnsi="Calibri" w:cs="Calibri"/>
-          <w:sz w:val="28"/>
-          <w:szCs w:val="28"/>
-        </w:rPr>
-        <w:t>1.</w:t>
-      </w:r>
-      <w:r>
-        <w:rPr>
-          <w:rFonts w:ascii="Calibri" w:eastAsia="Calibri" w:hAnsi="Calibri" w:cs="Calibri"/>
-          <w:sz w:val="28"/>
-          <w:szCs w:val="28"/>
-        </w:rPr>
-        <w:t>0</w:t>
       </w:r>
     </w:p>
     <w:p>
@@ -316,7 +207,7 @@
           <w:insideH w:val="single" w:sz="4" w:space="0" w:color="auto"/>
           <w:insideV w:val="single" w:sz="4" w:space="0" w:color="auto"/>
         </w:tblBorders>
-        <w:tblLook w:val="0000"/>
+        <w:tblLook w:val="0000" w:firstRow="0" w:lastRow="0" w:firstColumn="0" w:lastColumn="0" w:noHBand="0" w:noVBand="0"/>
       </w:tblPr>
       <w:tblGrid>
         <w:gridCol w:w="1425"/>
@@ -641,178 +532,6 @@
           </w:p>
         </w:tc>
       </w:tr>
-      <w:tr>
-        <w:trPr>
-          <w:trHeight w:val="380"/>
-        </w:trPr>
-        <w:tc>
-          <w:tcPr>
-            <w:tcW w:w="0" w:type="auto"/>
-            <w:tcBorders>
-              <w:top w:val="single" w:sz="8" w:space="0" w:color="000000"/>
-              <w:left w:val="single" w:sz="8" w:space="0" w:color="000000"/>
-              <w:bottom w:val="single" w:sz="8" w:space="0" w:color="000000"/>
-              <w:right w:val="single" w:sz="8" w:space="0" w:color="000000"/>
-            </w:tcBorders>
-            <w:tcMar>
-              <w:top w:w="0" w:type="dxa"/>
-              <w:left w:w="80" w:type="dxa"/>
-              <w:bottom w:w="0" w:type="dxa"/>
-              <w:right w:w="80" w:type="dxa"/>
-            </w:tcMar>
-          </w:tcPr>
-          <w:p>
-            <w:pPr>
-              <w:spacing w:line="240" w:lineRule="auto"/>
-              <w:jc w:val="both"/>
-              <w:rPr>
-                <w:rFonts w:ascii="Calibri" w:eastAsia="Calibri" w:hAnsi="Calibri" w:cs="Calibri"/>
-                <w:bCs/>
-              </w:rPr>
-            </w:pPr>
-          </w:p>
-        </w:tc>
-        <w:tc>
-          <w:tcPr>
-            <w:tcW w:w="0" w:type="auto"/>
-            <w:tcBorders>
-              <w:top w:val="single" w:sz="8" w:space="0" w:color="000000"/>
-              <w:left w:val="single" w:sz="8" w:space="0" w:color="000000"/>
-              <w:bottom w:val="single" w:sz="8" w:space="0" w:color="000000"/>
-              <w:right w:val="single" w:sz="8" w:space="0" w:color="000000"/>
-            </w:tcBorders>
-            <w:tcMar>
-              <w:top w:w="0" w:type="dxa"/>
-              <w:left w:w="80" w:type="dxa"/>
-              <w:bottom w:w="0" w:type="dxa"/>
-              <w:right w:w="80" w:type="dxa"/>
-            </w:tcMar>
-          </w:tcPr>
-          <w:p>
-            <w:pPr>
-              <w:spacing w:line="240" w:lineRule="auto"/>
-              <w:jc w:val="both"/>
-              <w:rPr>
-                <w:rFonts w:ascii="Calibri" w:eastAsia="Calibri" w:hAnsi="Calibri" w:cs="Calibri"/>
-                <w:bCs/>
-              </w:rPr>
-            </w:pPr>
-          </w:p>
-        </w:tc>
-        <w:tc>
-          <w:tcPr>
-            <w:tcW w:w="0" w:type="auto"/>
-            <w:tcBorders>
-              <w:top w:val="single" w:sz="8" w:space="0" w:color="000000"/>
-              <w:left w:val="single" w:sz="8" w:space="0" w:color="000000"/>
-              <w:bottom w:val="single" w:sz="8" w:space="0" w:color="000000"/>
-              <w:right w:val="single" w:sz="8" w:space="0" w:color="000000"/>
-            </w:tcBorders>
-            <w:tcMar>
-              <w:top w:w="0" w:type="dxa"/>
-              <w:left w:w="80" w:type="dxa"/>
-              <w:bottom w:w="0" w:type="dxa"/>
-              <w:right w:w="80" w:type="dxa"/>
-            </w:tcMar>
-          </w:tcPr>
-          <w:p>
-            <w:pPr>
-              <w:spacing w:line="240" w:lineRule="auto"/>
-              <w:jc w:val="both"/>
-              <w:rPr>
-                <w:rFonts w:ascii="Calibri" w:eastAsia="Calibri" w:hAnsi="Calibri" w:cs="Calibri"/>
-                <w:bCs/>
-              </w:rPr>
-            </w:pPr>
-          </w:p>
-        </w:tc>
-      </w:tr>
-      <w:tr>
-        <w:trPr>
-          <w:trHeight w:val="380"/>
-        </w:trPr>
-        <w:tc>
-          <w:tcPr>
-            <w:tcW w:w="0" w:type="auto"/>
-            <w:tcBorders>
-              <w:top w:val="single" w:sz="8" w:space="0" w:color="000000"/>
-              <w:left w:val="single" w:sz="8" w:space="0" w:color="000000"/>
-              <w:bottom w:val="single" w:sz="8" w:space="0" w:color="000000"/>
-              <w:right w:val="single" w:sz="8" w:space="0" w:color="000000"/>
-            </w:tcBorders>
-            <w:tcMar>
-              <w:top w:w="0" w:type="dxa"/>
-              <w:left w:w="80" w:type="dxa"/>
-              <w:bottom w:w="0" w:type="dxa"/>
-              <w:right w:w="80" w:type="dxa"/>
-            </w:tcMar>
-          </w:tcPr>
-          <w:p>
-            <w:pPr>
-              <w:spacing w:line="240" w:lineRule="auto"/>
-              <w:jc w:val="both"/>
-              <w:rPr>
-                <w:rFonts w:ascii="Calibri" w:eastAsia="Calibri" w:hAnsi="Calibri" w:cs="Calibri"/>
-                <w:bCs/>
-              </w:rPr>
-            </w:pPr>
-          </w:p>
-        </w:tc>
-        <w:tc>
-          <w:tcPr>
-            <w:tcW w:w="0" w:type="auto"/>
-            <w:tcBorders>
-              <w:top w:val="single" w:sz="8" w:space="0" w:color="000000"/>
-              <w:left w:val="single" w:sz="8" w:space="0" w:color="000000"/>
-              <w:bottom w:val="single" w:sz="8" w:space="0" w:color="000000"/>
-              <w:right w:val="single" w:sz="8" w:space="0" w:color="000000"/>
-            </w:tcBorders>
-            <w:tcMar>
-              <w:top w:w="0" w:type="dxa"/>
-              <w:left w:w="80" w:type="dxa"/>
-              <w:bottom w:w="0" w:type="dxa"/>
-              <w:right w:w="80" w:type="dxa"/>
-            </w:tcMar>
-          </w:tcPr>
-          <w:p>
-            <w:pPr>
-              <w:spacing w:line="240" w:lineRule="auto"/>
-              <w:jc w:val="both"/>
-              <w:rPr>
-                <w:rFonts w:ascii="Calibri" w:eastAsia="Calibri" w:hAnsi="Calibri" w:cs="Calibri"/>
-                <w:bCs/>
-              </w:rPr>
-            </w:pPr>
-          </w:p>
-        </w:tc>
-        <w:tc>
-          <w:tcPr>
-            <w:tcW w:w="0" w:type="auto"/>
-            <w:tcBorders>
-              <w:top w:val="single" w:sz="8" w:space="0" w:color="000000"/>
-              <w:left w:val="single" w:sz="8" w:space="0" w:color="000000"/>
-              <w:bottom w:val="single" w:sz="8" w:space="0" w:color="000000"/>
-              <w:right w:val="single" w:sz="8" w:space="0" w:color="000000"/>
-            </w:tcBorders>
-            <w:tcMar>
-              <w:top w:w="0" w:type="dxa"/>
-              <w:left w:w="80" w:type="dxa"/>
-              <w:bottom w:w="0" w:type="dxa"/>
-              <w:right w:w="80" w:type="dxa"/>
-            </w:tcMar>
-          </w:tcPr>
-          <w:p>
-            <w:pPr>
-              <w:spacing w:line="240" w:lineRule="auto"/>
-              <w:jc w:val="both"/>
-              <w:rPr>
-                <w:rFonts w:ascii="Calibri" w:eastAsia="Calibri" w:hAnsi="Calibri" w:cs="Calibri"/>
-                <w:bCs/>
-              </w:rPr>
-            </w:pPr>
-          </w:p>
-        </w:tc>
-      </w:tr>
     </w:tbl>
     <w:p>
       <w:pPr>
@@ -909,7 +628,7 @@
           <w:insideH w:val="single" w:sz="4" w:space="0" w:color="auto"/>
           <w:insideV w:val="single" w:sz="4" w:space="0" w:color="auto"/>
         </w:tblBorders>
-        <w:tblLook w:val="0000"/>
+        <w:tblLook w:val="0000" w:firstRow="0" w:lastRow="0" w:firstColumn="0" w:lastColumn="0" w:noHBand="0" w:noVBand="0"/>
       </w:tblPr>
       <w:tblGrid>
         <w:gridCol w:w="2573"/>
@@ -1633,7 +1352,7 @@
     <w:p/>
     <w:p>
       <w:pPr>
-        <w:pStyle w:val="TDC2"/>
+        <w:pStyle w:val="TDC1"/>
         <w:tabs>
           <w:tab w:val="right" w:leader="dot" w:pos="9061"/>
         </w:tabs>
@@ -1668,11 +1387,11 @@
         </w:rPr>
         <w:fldChar w:fldCharType="separate"/>
       </w:r>
-      <w:hyperlink w:anchor="_Toc323238090" w:history="1">
+      <w:hyperlink w:anchor="_Toc323685527" w:history="1">
         <w:r>
           <w:rPr>
             <w:rStyle w:val="Hipervnculo"/>
-            <w:rFonts w:ascii="Calibri" w:hAnsi="Calibri" w:cs="Calibri"/>
+            <w:rFonts w:cstheme="minorHAnsi"/>
             <w:noProof/>
           </w:rPr>
           <w:t>Requerimientos no Funcionales</w:t>
@@ -1696,7 +1415,295 @@
             <w:noProof/>
             <w:webHidden/>
           </w:rPr>
-          <w:instrText xml:space="preserve"> PAGEREF _Toc323238090 \h </w:instrText>
+          <w:instrText xml:space="preserve"> PAGEREF _Toc323685527 \h </w:instrText>
+        </w:r>
+        <w:r>
+          <w:rPr>
+            <w:noProof/>
+            <w:webHidden/>
+          </w:rPr>
+        </w:r>
+        <w:r>
+          <w:rPr>
+            <w:noProof/>
+            <w:webHidden/>
+          </w:rPr>
+          <w:fldChar w:fldCharType="separate"/>
+        </w:r>
+        <w:r>
+          <w:rPr>
+            <w:noProof/>
+            <w:webHidden/>
+          </w:rPr>
+          <w:t>4</w:t>
+        </w:r>
+        <w:r>
+          <w:rPr>
+            <w:noProof/>
+            <w:webHidden/>
+          </w:rPr>
+          <w:fldChar w:fldCharType="end"/>
+        </w:r>
+      </w:hyperlink>
+    </w:p>
+    <w:p>
+      <w:pPr>
+        <w:pStyle w:val="TDC3"/>
+        <w:tabs>
+          <w:tab w:val="right" w:leader="dot" w:pos="9061"/>
+        </w:tabs>
+        <w:rPr>
+          <w:rFonts w:asciiTheme="minorHAnsi" w:eastAsiaTheme="minorEastAsia" w:hAnsiTheme="minorHAnsi" w:cstheme="minorBidi"/>
+          <w:noProof/>
+          <w:color w:val="auto"/>
+          <w:lang w:val="es-AR" w:eastAsia="es-AR"/>
+        </w:rPr>
+      </w:pPr>
+      <w:hyperlink w:anchor="_Toc323685528" w:history="1">
+        <w:r>
+          <w:rPr>
+            <w:rStyle w:val="Hipervnculo"/>
+            <w:rFonts w:ascii="Calibri" w:hAnsi="Calibri" w:cs="Calibri"/>
+            <w:noProof/>
+          </w:rPr>
+          <w:t>Escalabilidad</w:t>
+        </w:r>
+        <w:r>
+          <w:rPr>
+            <w:noProof/>
+            <w:webHidden/>
+          </w:rPr>
+          <w:tab/>
+        </w:r>
+        <w:r>
+          <w:rPr>
+            <w:noProof/>
+            <w:webHidden/>
+          </w:rPr>
+          <w:fldChar w:fldCharType="begin"/>
+        </w:r>
+        <w:r>
+          <w:rPr>
+            <w:noProof/>
+            <w:webHidden/>
+          </w:rPr>
+          <w:instrText xml:space="preserve"> PAGEREF _Toc323685528 \h </w:instrText>
+        </w:r>
+        <w:r>
+          <w:rPr>
+            <w:noProof/>
+            <w:webHidden/>
+          </w:rPr>
+        </w:r>
+        <w:r>
+          <w:rPr>
+            <w:noProof/>
+            <w:webHidden/>
+          </w:rPr>
+          <w:fldChar w:fldCharType="separate"/>
+        </w:r>
+        <w:r>
+          <w:rPr>
+            <w:noProof/>
+            <w:webHidden/>
+          </w:rPr>
+          <w:t>4</w:t>
+        </w:r>
+        <w:r>
+          <w:rPr>
+            <w:noProof/>
+            <w:webHidden/>
+          </w:rPr>
+          <w:fldChar w:fldCharType="end"/>
+        </w:r>
+      </w:hyperlink>
+    </w:p>
+    <w:p>
+      <w:pPr>
+        <w:pStyle w:val="TDC3"/>
+        <w:tabs>
+          <w:tab w:val="right" w:leader="dot" w:pos="9061"/>
+        </w:tabs>
+        <w:rPr>
+          <w:rFonts w:asciiTheme="minorHAnsi" w:eastAsiaTheme="minorEastAsia" w:hAnsiTheme="minorHAnsi" w:cstheme="minorBidi"/>
+          <w:noProof/>
+          <w:color w:val="auto"/>
+          <w:lang w:val="es-AR" w:eastAsia="es-AR"/>
+        </w:rPr>
+      </w:pPr>
+      <w:hyperlink w:anchor="_Toc323685529" w:history="1">
+        <w:r>
+          <w:rPr>
+            <w:rStyle w:val="Hipervnculo"/>
+            <w:rFonts w:ascii="Calibri" w:hAnsi="Calibri" w:cs="Calibri"/>
+            <w:noProof/>
+          </w:rPr>
+          <w:t>Performance</w:t>
+        </w:r>
+        <w:r>
+          <w:rPr>
+            <w:noProof/>
+            <w:webHidden/>
+          </w:rPr>
+          <w:tab/>
+        </w:r>
+        <w:r>
+          <w:rPr>
+            <w:noProof/>
+            <w:webHidden/>
+          </w:rPr>
+          <w:fldChar w:fldCharType="begin"/>
+        </w:r>
+        <w:r>
+          <w:rPr>
+            <w:noProof/>
+            <w:webHidden/>
+          </w:rPr>
+          <w:instrText xml:space="preserve"> PAGEREF _Toc323685529 \h </w:instrText>
+        </w:r>
+        <w:r>
+          <w:rPr>
+            <w:noProof/>
+            <w:webHidden/>
+          </w:rPr>
+        </w:r>
+        <w:r>
+          <w:rPr>
+            <w:noProof/>
+            <w:webHidden/>
+          </w:rPr>
+          <w:fldChar w:fldCharType="separate"/>
+        </w:r>
+        <w:r>
+          <w:rPr>
+            <w:noProof/>
+            <w:webHidden/>
+          </w:rPr>
+          <w:t>4</w:t>
+        </w:r>
+        <w:r>
+          <w:rPr>
+            <w:noProof/>
+            <w:webHidden/>
+          </w:rPr>
+          <w:fldChar w:fldCharType="end"/>
+        </w:r>
+      </w:hyperlink>
+    </w:p>
+    <w:p>
+      <w:pPr>
+        <w:pStyle w:val="TDC3"/>
+        <w:tabs>
+          <w:tab w:val="right" w:leader="dot" w:pos="9061"/>
+        </w:tabs>
+        <w:rPr>
+          <w:rFonts w:asciiTheme="minorHAnsi" w:eastAsiaTheme="minorEastAsia" w:hAnsiTheme="minorHAnsi" w:cstheme="minorBidi"/>
+          <w:noProof/>
+          <w:color w:val="auto"/>
+          <w:lang w:val="es-AR" w:eastAsia="es-AR"/>
+        </w:rPr>
+      </w:pPr>
+      <w:hyperlink w:anchor="_Toc323685530" w:history="1">
+        <w:r>
+          <w:rPr>
+            <w:rStyle w:val="Hipervnculo"/>
+            <w:rFonts w:ascii="Calibri" w:hAnsi="Calibri" w:cs="Calibri"/>
+            <w:noProof/>
+          </w:rPr>
+          <w:t>Usabilidad</w:t>
+        </w:r>
+        <w:r>
+          <w:rPr>
+            <w:noProof/>
+            <w:webHidden/>
+          </w:rPr>
+          <w:tab/>
+        </w:r>
+        <w:r>
+          <w:rPr>
+            <w:noProof/>
+            <w:webHidden/>
+          </w:rPr>
+          <w:fldChar w:fldCharType="begin"/>
+        </w:r>
+        <w:r>
+          <w:rPr>
+            <w:noProof/>
+            <w:webHidden/>
+          </w:rPr>
+          <w:instrText xml:space="preserve"> PAGEREF _Toc323685530 \h </w:instrText>
+        </w:r>
+        <w:r>
+          <w:rPr>
+            <w:noProof/>
+            <w:webHidden/>
+          </w:rPr>
+        </w:r>
+        <w:r>
+          <w:rPr>
+            <w:noProof/>
+            <w:webHidden/>
+          </w:rPr>
+          <w:fldChar w:fldCharType="separate"/>
+        </w:r>
+        <w:r>
+          <w:rPr>
+            <w:noProof/>
+            <w:webHidden/>
+          </w:rPr>
+          <w:t>4</w:t>
+        </w:r>
+        <w:r>
+          <w:rPr>
+            <w:noProof/>
+            <w:webHidden/>
+          </w:rPr>
+          <w:fldChar w:fldCharType="end"/>
+        </w:r>
+      </w:hyperlink>
+    </w:p>
+    <w:p>
+      <w:pPr>
+        <w:pStyle w:val="TDC3"/>
+        <w:tabs>
+          <w:tab w:val="right" w:leader="dot" w:pos="9061"/>
+        </w:tabs>
+        <w:rPr>
+          <w:rFonts w:asciiTheme="minorHAnsi" w:eastAsiaTheme="minorEastAsia" w:hAnsiTheme="minorHAnsi" w:cstheme="minorBidi"/>
+          <w:noProof/>
+          <w:color w:val="auto"/>
+          <w:lang w:val="es-AR" w:eastAsia="es-AR"/>
+        </w:rPr>
+      </w:pPr>
+      <w:hyperlink w:anchor="_Toc323685531" w:history="1">
+        <w:r>
+          <w:rPr>
+            <w:rStyle w:val="Hipervnculo"/>
+            <w:rFonts w:ascii="Calibri" w:hAnsi="Calibri" w:cs="Calibri"/>
+            <w:noProof/>
+          </w:rPr>
+          <w:t>Implementación</w:t>
+        </w:r>
+        <w:r>
+          <w:rPr>
+            <w:noProof/>
+            <w:webHidden/>
+          </w:rPr>
+          <w:tab/>
+        </w:r>
+        <w:r>
+          <w:rPr>
+            <w:noProof/>
+            <w:webHidden/>
+          </w:rPr>
+          <w:fldChar w:fldCharType="begin"/>
+        </w:r>
+        <w:r>
+          <w:rPr>
+            <w:noProof/>
+            <w:webHidden/>
+          </w:rPr>
+          <w:instrText xml:space="preserve"> PAGEREF _Toc323685531 \h </w:instrText>
         </w:r>
         <w:r>
           <w:rPr>
@@ -1740,14 +1747,14 @@
           <w:lang w:val="es-AR" w:eastAsia="es-AR"/>
         </w:rPr>
       </w:pPr>
-      <w:hyperlink w:anchor="_Toc323238091" w:history="1">
+      <w:hyperlink w:anchor="_Toc323685532" w:history="1">
         <w:r>
           <w:rPr>
             <w:rStyle w:val="Hipervnculo"/>
             <w:rFonts w:ascii="Calibri" w:hAnsi="Calibri" w:cs="Calibri"/>
             <w:noProof/>
           </w:rPr>
-          <w:t>Escalabilidad</w:t>
+          <w:t>Seguridad</w:t>
         </w:r>
         <w:r>
           <w:rPr>
@@ -1768,7 +1775,7 @@
             <w:noProof/>
             <w:webHidden/>
           </w:rPr>
-          <w:instrText xml:space="preserve"> PAGEREF _Toc323238091 \h </w:instrText>
+          <w:instrText xml:space="preserve"> PAGEREF _Toc323685532 \h </w:instrText>
         </w:r>
         <w:r>
           <w:rPr>
@@ -1801,294 +1808,6 @@
     </w:p>
     <w:p>
       <w:pPr>
-        <w:pStyle w:val="TDC3"/>
-        <w:tabs>
-          <w:tab w:val="right" w:leader="dot" w:pos="9061"/>
-        </w:tabs>
-        <w:rPr>
-          <w:rFonts w:asciiTheme="minorHAnsi" w:eastAsiaTheme="minorEastAsia" w:hAnsiTheme="minorHAnsi" w:cstheme="minorBidi"/>
-          <w:noProof/>
-          <w:color w:val="auto"/>
-          <w:lang w:val="es-AR" w:eastAsia="es-AR"/>
-        </w:rPr>
-      </w:pPr>
-      <w:hyperlink w:anchor="_Toc323238092" w:history="1">
-        <w:r>
-          <w:rPr>
-            <w:rStyle w:val="Hipervnculo"/>
-            <w:rFonts w:ascii="Calibri" w:hAnsi="Calibri" w:cs="Calibri"/>
-            <w:noProof/>
-          </w:rPr>
-          <w:t>Performance</w:t>
-        </w:r>
-        <w:r>
-          <w:rPr>
-            <w:noProof/>
-            <w:webHidden/>
-          </w:rPr>
-          <w:tab/>
-        </w:r>
-        <w:r>
-          <w:rPr>
-            <w:noProof/>
-            <w:webHidden/>
-          </w:rPr>
-          <w:fldChar w:fldCharType="begin"/>
-        </w:r>
-        <w:r>
-          <w:rPr>
-            <w:noProof/>
-            <w:webHidden/>
-          </w:rPr>
-          <w:instrText xml:space="preserve"> PAGEREF _Toc323238092 \h </w:instrText>
-        </w:r>
-        <w:r>
-          <w:rPr>
-            <w:noProof/>
-            <w:webHidden/>
-          </w:rPr>
-        </w:r>
-        <w:r>
-          <w:rPr>
-            <w:noProof/>
-            <w:webHidden/>
-          </w:rPr>
-          <w:fldChar w:fldCharType="separate"/>
-        </w:r>
-        <w:r>
-          <w:rPr>
-            <w:noProof/>
-            <w:webHidden/>
-          </w:rPr>
-          <w:t>5</w:t>
-        </w:r>
-        <w:r>
-          <w:rPr>
-            <w:noProof/>
-            <w:webHidden/>
-          </w:rPr>
-          <w:fldChar w:fldCharType="end"/>
-        </w:r>
-      </w:hyperlink>
-    </w:p>
-    <w:p>
-      <w:pPr>
-        <w:pStyle w:val="TDC3"/>
-        <w:tabs>
-          <w:tab w:val="right" w:leader="dot" w:pos="9061"/>
-        </w:tabs>
-        <w:rPr>
-          <w:rFonts w:asciiTheme="minorHAnsi" w:eastAsiaTheme="minorEastAsia" w:hAnsiTheme="minorHAnsi" w:cstheme="minorBidi"/>
-          <w:noProof/>
-          <w:color w:val="auto"/>
-          <w:lang w:val="es-AR" w:eastAsia="es-AR"/>
-        </w:rPr>
-      </w:pPr>
-      <w:hyperlink w:anchor="_Toc323238093" w:history="1">
-        <w:r>
-          <w:rPr>
-            <w:rStyle w:val="Hipervnculo"/>
-            <w:rFonts w:ascii="Calibri" w:hAnsi="Calibri" w:cs="Calibri"/>
-            <w:noProof/>
-          </w:rPr>
-          <w:t>Usabilidad</w:t>
-        </w:r>
-        <w:r>
-          <w:rPr>
-            <w:noProof/>
-            <w:webHidden/>
-          </w:rPr>
-          <w:tab/>
-        </w:r>
-        <w:r>
-          <w:rPr>
-            <w:noProof/>
-            <w:webHidden/>
-          </w:rPr>
-          <w:fldChar w:fldCharType="begin"/>
-        </w:r>
-        <w:r>
-          <w:rPr>
-            <w:noProof/>
-            <w:webHidden/>
-          </w:rPr>
-          <w:instrText xml:space="preserve"> PAGEREF _Toc323238093 \h </w:instrText>
-        </w:r>
-        <w:r>
-          <w:rPr>
-            <w:noProof/>
-            <w:webHidden/>
-          </w:rPr>
-        </w:r>
-        <w:r>
-          <w:rPr>
-            <w:noProof/>
-            <w:webHidden/>
-          </w:rPr>
-          <w:fldChar w:fldCharType="separate"/>
-        </w:r>
-        <w:r>
-          <w:rPr>
-            <w:noProof/>
-            <w:webHidden/>
-          </w:rPr>
-          <w:t>5</w:t>
-        </w:r>
-        <w:r>
-          <w:rPr>
-            <w:noProof/>
-            <w:webHidden/>
-          </w:rPr>
-          <w:fldChar w:fldCharType="end"/>
-        </w:r>
-      </w:hyperlink>
-    </w:p>
-    <w:p>
-      <w:pPr>
-        <w:pStyle w:val="TDC3"/>
-        <w:tabs>
-          <w:tab w:val="right" w:leader="dot" w:pos="9061"/>
-        </w:tabs>
-        <w:rPr>
-          <w:rFonts w:asciiTheme="minorHAnsi" w:eastAsiaTheme="minorEastAsia" w:hAnsiTheme="minorHAnsi" w:cstheme="minorBidi"/>
-          <w:noProof/>
-          <w:color w:val="auto"/>
-          <w:lang w:val="es-AR" w:eastAsia="es-AR"/>
-        </w:rPr>
-      </w:pPr>
-      <w:hyperlink w:anchor="_Toc323238094" w:history="1">
-        <w:r>
-          <w:rPr>
-            <w:rStyle w:val="Hipervnculo"/>
-            <w:rFonts w:ascii="Calibri" w:hAnsi="Calibri" w:cs="Calibri"/>
-            <w:noProof/>
-          </w:rPr>
-          <w:t>Implementación</w:t>
-        </w:r>
-        <w:r>
-          <w:rPr>
-            <w:noProof/>
-            <w:webHidden/>
-          </w:rPr>
-          <w:tab/>
-        </w:r>
-        <w:r>
-          <w:rPr>
-            <w:noProof/>
-            <w:webHidden/>
-          </w:rPr>
-          <w:fldChar w:fldCharType="begin"/>
-        </w:r>
-        <w:r>
-          <w:rPr>
-            <w:noProof/>
-            <w:webHidden/>
-          </w:rPr>
-          <w:instrText xml:space="preserve"> PAGEREF _Toc323238094 \h </w:instrText>
-        </w:r>
-        <w:r>
-          <w:rPr>
-            <w:noProof/>
-            <w:webHidden/>
-          </w:rPr>
-        </w:r>
-        <w:r>
-          <w:rPr>
-            <w:noProof/>
-            <w:webHidden/>
-          </w:rPr>
-          <w:fldChar w:fldCharType="separate"/>
-        </w:r>
-        <w:r>
-          <w:rPr>
-            <w:noProof/>
-            <w:webHidden/>
-          </w:rPr>
-          <w:t>6</w:t>
-        </w:r>
-        <w:r>
-          <w:rPr>
-            <w:noProof/>
-            <w:webHidden/>
-          </w:rPr>
-          <w:fldChar w:fldCharType="end"/>
-        </w:r>
-      </w:hyperlink>
-    </w:p>
-    <w:p>
-      <w:pPr>
-        <w:pStyle w:val="TDC3"/>
-        <w:tabs>
-          <w:tab w:val="right" w:leader="dot" w:pos="9061"/>
-        </w:tabs>
-        <w:rPr>
-          <w:rFonts w:asciiTheme="minorHAnsi" w:eastAsiaTheme="minorEastAsia" w:hAnsiTheme="minorHAnsi" w:cstheme="minorBidi"/>
-          <w:noProof/>
-          <w:color w:val="auto"/>
-          <w:lang w:val="es-AR" w:eastAsia="es-AR"/>
-        </w:rPr>
-      </w:pPr>
-      <w:hyperlink w:anchor="_Toc323238095" w:history="1">
-        <w:r>
-          <w:rPr>
-            <w:rStyle w:val="Hipervnculo"/>
-            <w:rFonts w:ascii="Calibri" w:hAnsi="Calibri" w:cs="Calibri"/>
-            <w:noProof/>
-          </w:rPr>
-          <w:t>Seguridad</w:t>
-        </w:r>
-        <w:r>
-          <w:rPr>
-            <w:noProof/>
-            <w:webHidden/>
-          </w:rPr>
-          <w:tab/>
-        </w:r>
-        <w:r>
-          <w:rPr>
-            <w:noProof/>
-            <w:webHidden/>
-          </w:rPr>
-          <w:fldChar w:fldCharType="begin"/>
-        </w:r>
-        <w:r>
-          <w:rPr>
-            <w:noProof/>
-            <w:webHidden/>
-          </w:rPr>
-          <w:instrText xml:space="preserve"> PAGEREF _Toc323238095 \h </w:instrText>
-        </w:r>
-        <w:r>
-          <w:rPr>
-            <w:noProof/>
-            <w:webHidden/>
-          </w:rPr>
-        </w:r>
-        <w:r>
-          <w:rPr>
-            <w:noProof/>
-            <w:webHidden/>
-          </w:rPr>
-          <w:fldChar w:fldCharType="separate"/>
-        </w:r>
-        <w:r>
-          <w:rPr>
-            <w:noProof/>
-            <w:webHidden/>
-          </w:rPr>
-          <w:t>6</w:t>
-        </w:r>
-        <w:r>
-          <w:rPr>
-            <w:noProof/>
-            <w:webHidden/>
-          </w:rPr>
-          <w:fldChar w:fldCharType="end"/>
-        </w:r>
-      </w:hyperlink>
-    </w:p>
-    <w:p>
-      <w:pPr>
         <w:rPr>
           <w:rFonts w:ascii="Calibri" w:hAnsi="Calibri" w:cs="Calibri"/>
         </w:rPr>
@@ -2194,38 +1913,36 @@
           <w:szCs w:val="24"/>
         </w:rPr>
       </w:pPr>
-      <w:r>
-        <w:rPr>
-          <w:rFonts w:ascii="Calibri" w:hAnsi="Calibri" w:cs="Calibri"/>
-          <w:bCs/>
-          <w:sz w:val="24"/>
-          <w:szCs w:val="24"/>
-        </w:rPr>
-        <w:br w:type="page"/>
-      </w:r>
-    </w:p>
-    <w:p>
-      <w:pPr>
-        <w:pStyle w:val="Ttulo2"/>
-        <w:rPr>
-          <w:rFonts w:ascii="Calibri" w:hAnsi="Calibri" w:cs="Calibri"/>
-          <w:color w:val="4F81BD"/>
+    </w:p>
+    <w:p>
+      <w:pPr>
+        <w:pStyle w:val="Ttulo1"/>
+        <w:rPr>
+          <w:rFonts w:asciiTheme="minorHAnsi" w:hAnsiTheme="minorHAnsi" w:cstheme="minorHAnsi"/>
+          <w:color w:val="4F81BD" w:themeColor="accent1"/>
         </w:rPr>
       </w:pPr>
       <w:bookmarkStart w:id="0" w:name="_Toc323161912"/>
-      <w:bookmarkStart w:id="1" w:name="_Toc323238090"/>
-      <w:r>
-        <w:rPr>
-          <w:rFonts w:ascii="Calibri" w:hAnsi="Calibri" w:cs="Calibri"/>
-          <w:color w:val="4F81BD"/>
-        </w:rPr>
-        <w:lastRenderedPageBreak/>
-        <w:t>Requerimientos no Funcionales</w:t>
+      <w:bookmarkStart w:id="1" w:name="_Toc323685527"/>
+      <w:r>
+        <w:rPr>
+          <w:rFonts w:asciiTheme="minorHAnsi" w:hAnsiTheme="minorHAnsi" w:cstheme="minorHAnsi"/>
+          <w:color w:val="4F81BD" w:themeColor="accent1"/>
+        </w:rPr>
+        <w:t>Requerimientos no</w:t>
+      </w:r>
+      <w:bookmarkStart w:id="2" w:name="_GoBack"/>
+      <w:bookmarkEnd w:id="2"/>
+      <w:r>
+        <w:rPr>
+          <w:rFonts w:asciiTheme="minorHAnsi" w:hAnsiTheme="minorHAnsi" w:cstheme="minorHAnsi"/>
+          <w:color w:val="4F81BD" w:themeColor="accent1"/>
+        </w:rPr>
+        <w:t xml:space="preserve"> Funcionales</w:t>
       </w:r>
       <w:bookmarkEnd w:id="0"/>
       <w:bookmarkEnd w:id="1"/>
     </w:p>
-    <w:p/>
     <w:p>
       <w:pPr>
         <w:pStyle w:val="Ttulo3"/>
@@ -2233,16 +1950,16 @@
           <w:rFonts w:ascii="Calibri" w:hAnsi="Calibri" w:cs="Calibri"/>
         </w:rPr>
       </w:pPr>
-      <w:bookmarkStart w:id="2" w:name="_Toc323161913"/>
-      <w:bookmarkStart w:id="3" w:name="_Toc323238091"/>
+      <w:bookmarkStart w:id="3" w:name="_Toc323161913"/>
+      <w:bookmarkStart w:id="4" w:name="_Toc323685528"/>
       <w:r>
         <w:rPr>
           <w:rFonts w:ascii="Calibri" w:hAnsi="Calibri" w:cs="Calibri"/>
         </w:rPr>
         <w:t>Escalabilidad</w:t>
       </w:r>
-      <w:bookmarkEnd w:id="2"/>
       <w:bookmarkEnd w:id="3"/>
+      <w:bookmarkEnd w:id="4"/>
     </w:p>
     <w:p>
       <w:pPr>
@@ -2383,16 +2100,16 @@
       <w:pPr>
         <w:pStyle w:val="Ttulo3"/>
       </w:pPr>
-      <w:bookmarkStart w:id="4" w:name="_Toc323161914"/>
-      <w:bookmarkStart w:id="5" w:name="_Toc323238092"/>
+      <w:bookmarkStart w:id="5" w:name="_Toc323161914"/>
+      <w:bookmarkStart w:id="6" w:name="_Toc323685529"/>
       <w:r>
         <w:rPr>
           <w:rFonts w:ascii="Calibri" w:hAnsi="Calibri" w:cs="Calibri"/>
         </w:rPr>
         <w:t>Performance</w:t>
       </w:r>
-      <w:bookmarkEnd w:id="4"/>
       <w:bookmarkEnd w:id="5"/>
+      <w:bookmarkEnd w:id="6"/>
     </w:p>
     <w:p>
       <w:pPr>
@@ -2469,16 +2186,16 @@
           <w:rFonts w:ascii="Calibri" w:hAnsi="Calibri" w:cs="Calibri"/>
         </w:rPr>
       </w:pPr>
-      <w:bookmarkStart w:id="6" w:name="_Toc323161915"/>
-      <w:bookmarkStart w:id="7" w:name="_Toc323238093"/>
+      <w:bookmarkStart w:id="7" w:name="_Toc323161915"/>
+      <w:bookmarkStart w:id="8" w:name="_Toc323685530"/>
       <w:r>
         <w:rPr>
           <w:rFonts w:ascii="Calibri" w:hAnsi="Calibri" w:cs="Calibri"/>
         </w:rPr>
         <w:t>Usabilidad</w:t>
       </w:r>
-      <w:bookmarkEnd w:id="6"/>
       <w:bookmarkEnd w:id="7"/>
+      <w:bookmarkEnd w:id="8"/>
     </w:p>
     <w:p>
       <w:pPr>
@@ -2679,6 +2396,7 @@
           <w:sz w:val="24"/>
           <w:szCs w:val="24"/>
         </w:rPr>
+        <w:lastRenderedPageBreak/>
         <w:t>RNF7 - Validaciones</w:t>
       </w:r>
     </w:p>
@@ -2750,7 +2468,6 @@
           <w:sz w:val="24"/>
           <w:szCs w:val="24"/>
         </w:rPr>
-        <w:lastRenderedPageBreak/>
         <w:t>RNF8 - Accesos</w:t>
       </w:r>
     </w:p>
@@ -2769,7 +2486,7 @@
           <w:sz w:val="24"/>
           <w:szCs w:val="24"/>
         </w:rPr>
-        <w:t xml:space="preserve">Se podrá acceder al sistema a través de PCs, </w:t>
+        <w:t xml:space="preserve">Se podrá acceder al sistema a través de </w:t>
       </w:r>
       <w:proofErr w:type="spellStart"/>
       <w:r>
@@ -2778,7 +2495,7 @@
           <w:sz w:val="24"/>
           <w:szCs w:val="24"/>
         </w:rPr>
-        <w:t>notebooks</w:t>
+        <w:t>PCs</w:t>
       </w:r>
       <w:proofErr w:type="spellEnd"/>
       <w:r>
@@ -2787,7 +2504,7 @@
           <w:sz w:val="24"/>
           <w:szCs w:val="24"/>
         </w:rPr>
-        <w:t xml:space="preserve"> o </w:t>
+        <w:t xml:space="preserve">, notebooks o </w:t>
       </w:r>
       <w:proofErr w:type="spellStart"/>
       <w:r>
@@ -2815,24 +2532,16 @@
           <w:rFonts w:ascii="Calibri" w:hAnsi="Calibri" w:cs="Calibri"/>
         </w:rPr>
       </w:pPr>
-    </w:p>
-    <w:p>
-      <w:pPr>
-        <w:pStyle w:val="Ttulo3"/>
-        <w:rPr>
-          <w:rFonts w:ascii="Calibri" w:hAnsi="Calibri" w:cs="Calibri"/>
-        </w:rPr>
-      </w:pPr>
-      <w:bookmarkStart w:id="8" w:name="_Toc323161916"/>
-      <w:bookmarkStart w:id="9" w:name="_Toc323238094"/>
+      <w:bookmarkStart w:id="9" w:name="_Toc323161916"/>
+      <w:bookmarkStart w:id="10" w:name="_Toc323685531"/>
       <w:r>
         <w:rPr>
           <w:rFonts w:ascii="Calibri" w:hAnsi="Calibri" w:cs="Calibri"/>
         </w:rPr>
         <w:t>Implementación</w:t>
       </w:r>
-      <w:bookmarkEnd w:id="8"/>
       <w:bookmarkEnd w:id="9"/>
+      <w:bookmarkEnd w:id="10"/>
     </w:p>
     <w:p>
       <w:pPr>
@@ -2874,7 +2583,7 @@
           <w:sz w:val="24"/>
           <w:szCs w:val="24"/>
         </w:rPr>
-        <w:t xml:space="preserve">Al sistema web se podrá acceder a través de los siguientes browsers: IE 9.0 y superiores, </w:t>
+        <w:t xml:space="preserve">Al sistema web se podrá acceder a través de los siguientes browsers: IE 9.0 y superiores, Mozilla </w:t>
       </w:r>
       <w:proofErr w:type="spellStart"/>
       <w:r>
@@ -2883,7 +2592,7 @@
           <w:sz w:val="24"/>
           <w:szCs w:val="24"/>
         </w:rPr>
-        <w:t>Mozilla</w:t>
+        <w:t>FireFox</w:t>
       </w:r>
       <w:proofErr w:type="spellEnd"/>
       <w:r>
@@ -2892,7 +2601,7 @@
           <w:sz w:val="24"/>
           <w:szCs w:val="24"/>
         </w:rPr>
-        <w:t xml:space="preserve"> </w:t>
+        <w:t xml:space="preserve"> 8.0 y superiores y Google </w:t>
       </w:r>
       <w:proofErr w:type="spellStart"/>
       <w:r>
@@ -2901,7 +2610,7 @@
           <w:sz w:val="24"/>
           <w:szCs w:val="24"/>
         </w:rPr>
-        <w:t>FireFox</w:t>
+        <w:t>Chrome</w:t>
       </w:r>
       <w:proofErr w:type="spellEnd"/>
       <w:r>
@@ -2910,24 +2619,6 @@
           <w:sz w:val="24"/>
           <w:szCs w:val="24"/>
         </w:rPr>
-        <w:t xml:space="preserve"> 8.0 y superiores y Google </w:t>
-      </w:r>
-      <w:proofErr w:type="spellStart"/>
-      <w:r>
-        <w:rPr>
-          <w:rFonts w:ascii="Calibri" w:hAnsi="Calibri" w:cs="Calibri"/>
-          <w:sz w:val="24"/>
-          <w:szCs w:val="24"/>
-        </w:rPr>
-        <w:t>Chrome</w:t>
-      </w:r>
-      <w:proofErr w:type="spellEnd"/>
-      <w:r>
-        <w:rPr>
-          <w:rFonts w:ascii="Calibri" w:hAnsi="Calibri" w:cs="Calibri"/>
-          <w:sz w:val="24"/>
-          <w:szCs w:val="24"/>
-        </w:rPr>
         <w:t>.</w:t>
       </w:r>
     </w:p>
@@ -2938,24 +2629,16 @@
           <w:rFonts w:ascii="Calibri" w:hAnsi="Calibri" w:cs="Calibri"/>
         </w:rPr>
       </w:pPr>
-    </w:p>
-    <w:p>
-      <w:pPr>
-        <w:pStyle w:val="Ttulo3"/>
-        <w:rPr>
-          <w:rFonts w:ascii="Calibri" w:hAnsi="Calibri" w:cs="Calibri"/>
-        </w:rPr>
-      </w:pPr>
-      <w:bookmarkStart w:id="10" w:name="_Toc323161917"/>
-      <w:bookmarkStart w:id="11" w:name="_Toc323238095"/>
+      <w:bookmarkStart w:id="11" w:name="_Toc323161917"/>
+      <w:bookmarkStart w:id="12" w:name="_Toc323685532"/>
       <w:r>
         <w:rPr>
           <w:rFonts w:ascii="Calibri" w:hAnsi="Calibri" w:cs="Calibri"/>
         </w:rPr>
         <w:t>Seguridad</w:t>
       </w:r>
-      <w:bookmarkEnd w:id="10"/>
       <w:bookmarkEnd w:id="11"/>
+      <w:bookmarkEnd w:id="12"/>
     </w:p>
     <w:p>
       <w:pPr>
@@ -3013,8 +2696,8 @@
       </w:r>
     </w:p>
     <w:sectPr>
-      <w:headerReference w:type="default" r:id="rId8"/>
-      <w:footerReference w:type="default" r:id="rId9"/>
+      <w:headerReference w:type="default" r:id="rId9"/>
+      <w:footerReference w:type="default" r:id="rId10"/>
       <w:pgSz w:w="11906" w:h="16838"/>
       <w:pgMar w:top="1134" w:right="1134" w:bottom="1134" w:left="1701" w:header="708" w:footer="708" w:gutter="0"/>
       <w:cols w:space="708"/>
@@ -3025,7 +2708,7 @@
 </file>
 
 <file path=word/endnotes.xml><?xml version="1.0" encoding="utf-8"?>
-<w:endnotes xmlns:ve="http://schemas.openxmlformats.org/markup-compatibility/2006" xmlns:o="urn:schemas-microsoft-com:office:office" xmlns:r="http://schemas.openxmlformats.org/officeDocument/2006/relationships" xmlns:m="http://schemas.openxmlformats.org/officeDocument/2006/math" xmlns:v="urn:schemas-microsoft-com:vml" xmlns:wp="http://schemas.openxmlformats.org/drawingml/2006/wordprocessingDrawing" xmlns:w10="urn:schemas-microsoft-com:office:word" xmlns:w="http://schemas.openxmlformats.org/wordprocessingml/2006/main" xmlns:wne="http://schemas.microsoft.com/office/word/2006/wordml">
+<w:endnotes xmlns:wpc="http://schemas.microsoft.com/office/word/2010/wordprocessingCanvas" xmlns:mc="http://schemas.openxmlformats.org/markup-compatibility/2006" xmlns:o="urn:schemas-microsoft-com:office:office" xmlns:r="http://schemas.openxmlformats.org/officeDocument/2006/relationships" xmlns:m="http://schemas.openxmlformats.org/officeDocument/2006/math" xmlns:v="urn:schemas-microsoft-com:vml" xmlns:wp14="http://schemas.microsoft.com/office/word/2010/wordprocessingDrawing" xmlns:wp="http://schemas.openxmlformats.org/drawingml/2006/wordprocessingDrawing" xmlns:w10="urn:schemas-microsoft-com:office:word" xmlns:w="http://schemas.openxmlformats.org/wordprocessingml/2006/main" xmlns:w14="http://schemas.microsoft.com/office/word/2010/wordml" xmlns:wpg="http://schemas.microsoft.com/office/word/2010/wordprocessingGroup" xmlns:wpi="http://schemas.microsoft.com/office/word/2010/wordprocessingInk" xmlns:wne="http://schemas.microsoft.com/office/word/2006/wordml" xmlns:wps="http://schemas.microsoft.com/office/word/2010/wordprocessingShape" mc:Ignorable="w14 wp14">
   <w:endnote w:type="separator" w:id="-1">
     <w:p>
       <w:pPr>
@@ -3050,7 +2733,7 @@
 </file>
 
 <file path=word/footer1.xml><?xml version="1.0" encoding="utf-8"?>
-<w:ftr xmlns:ve="http://schemas.openxmlformats.org/markup-compatibility/2006" xmlns:o="urn:schemas-microsoft-com:office:office" xmlns:r="http://schemas.openxmlformats.org/officeDocument/2006/relationships" xmlns:m="http://schemas.openxmlformats.org/officeDocument/2006/math" xmlns:v="urn:schemas-microsoft-com:vml" xmlns:wp="http://schemas.openxmlformats.org/drawingml/2006/wordprocessingDrawing" xmlns:w10="urn:schemas-microsoft-com:office:word" xmlns:w="http://schemas.openxmlformats.org/wordprocessingml/2006/main" xmlns:wne="http://schemas.microsoft.com/office/word/2006/wordml">
+<w:ftr xmlns:wpc="http://schemas.microsoft.com/office/word/2010/wordprocessingCanvas" xmlns:mc="http://schemas.openxmlformats.org/markup-compatibility/2006" xmlns:o="urn:schemas-microsoft-com:office:office" xmlns:r="http://schemas.openxmlformats.org/officeDocument/2006/relationships" xmlns:m="http://schemas.openxmlformats.org/officeDocument/2006/math" xmlns:v="urn:schemas-microsoft-com:vml" xmlns:wp14="http://schemas.microsoft.com/office/word/2010/wordprocessingDrawing" xmlns:wp="http://schemas.openxmlformats.org/drawingml/2006/wordprocessingDrawing" xmlns:w10="urn:schemas-microsoft-com:office:word" xmlns:w="http://schemas.openxmlformats.org/wordprocessingml/2006/main" xmlns:w14="http://schemas.microsoft.com/office/word/2010/wordml" xmlns:wpg="http://schemas.microsoft.com/office/word/2010/wordprocessingGroup" xmlns:wpi="http://schemas.microsoft.com/office/word/2010/wordprocessingInk" xmlns:wne="http://schemas.microsoft.com/office/word/2006/wordml" xmlns:wps="http://schemas.microsoft.com/office/word/2010/wordprocessingShape" mc:Ignorable="w14 wp14">
   <w:p/>
   <w:tbl>
     <w:tblPr>
@@ -3064,7 +2747,7 @@
         <w:insideH w:val="single" w:sz="4" w:space="0" w:color="auto"/>
         <w:insideV w:val="single" w:sz="4" w:space="0" w:color="auto"/>
       </w:tblBorders>
-      <w:tblLook w:val="0000"/>
+      <w:tblLook w:val="0000" w:firstRow="0" w:lastRow="0" w:firstColumn="0" w:lastColumn="0" w:noHBand="0" w:noVBand="0"/>
     </w:tblPr>
     <w:tblGrid>
       <w:gridCol w:w="2599"/>
@@ -3140,14 +2823,27 @@
             <w:spacing w:line="240" w:lineRule="auto"/>
             <w:jc w:val="right"/>
           </w:pPr>
-          <w:fldSimple w:instr="PAGE">
-            <w:r>
-              <w:rPr>
-                <w:noProof/>
-              </w:rPr>
-              <w:t>6</w:t>
-            </w:r>
-          </w:fldSimple>
+          <w:r>
+            <w:fldChar w:fldCharType="begin"/>
+          </w:r>
+          <w:r>
+            <w:instrText>PAGE</w:instrText>
+          </w:r>
+          <w:r>
+            <w:fldChar w:fldCharType="separate"/>
+          </w:r>
+          <w:r>
+            <w:rPr>
+              <w:noProof/>
+            </w:rPr>
+            <w:t>5</w:t>
+          </w:r>
+          <w:r>
+            <w:rPr>
+              <w:noProof/>
+            </w:rPr>
+            <w:fldChar w:fldCharType="end"/>
+          </w:r>
         </w:p>
       </w:tc>
     </w:tr>
@@ -3157,7 +2853,7 @@
 </file>
 
 <file path=word/footnotes.xml><?xml version="1.0" encoding="utf-8"?>
-<w:footnotes xmlns:ve="http://schemas.openxmlformats.org/markup-compatibility/2006" xmlns:o="urn:schemas-microsoft-com:office:office" xmlns:r="http://schemas.openxmlformats.org/officeDocument/2006/relationships" xmlns:m="http://schemas.openxmlformats.org/officeDocument/2006/math" xmlns:v="urn:schemas-microsoft-com:vml" xmlns:wp="http://schemas.openxmlformats.org/drawingml/2006/wordprocessingDrawing" xmlns:w10="urn:schemas-microsoft-com:office:word" xmlns:w="http://schemas.openxmlformats.org/wordprocessingml/2006/main" xmlns:wne="http://schemas.microsoft.com/office/word/2006/wordml">
+<w:footnotes xmlns:wpc="http://schemas.microsoft.com/office/word/2010/wordprocessingCanvas" xmlns:mc="http://schemas.openxmlformats.org/markup-compatibility/2006" xmlns:o="urn:schemas-microsoft-com:office:office" xmlns:r="http://schemas.openxmlformats.org/officeDocument/2006/relationships" xmlns:m="http://schemas.openxmlformats.org/officeDocument/2006/math" xmlns:v="urn:schemas-microsoft-com:vml" xmlns:wp14="http://schemas.microsoft.com/office/word/2010/wordprocessingDrawing" xmlns:wp="http://schemas.openxmlformats.org/drawingml/2006/wordprocessingDrawing" xmlns:w10="urn:schemas-microsoft-com:office:word" xmlns:w="http://schemas.openxmlformats.org/wordprocessingml/2006/main" xmlns:w14="http://schemas.microsoft.com/office/word/2010/wordml" xmlns:wpg="http://schemas.microsoft.com/office/word/2010/wordprocessingGroup" xmlns:wpi="http://schemas.microsoft.com/office/word/2010/wordprocessingInk" xmlns:wne="http://schemas.microsoft.com/office/word/2006/wordml" xmlns:wps="http://schemas.microsoft.com/office/word/2010/wordprocessingShape" mc:Ignorable="w14 wp14">
   <w:footnote w:type="separator" w:id="-1">
     <w:p>
       <w:pPr>
@@ -3182,11 +2878,11 @@
 </file>
 
 <file path=word/header1.xml><?xml version="1.0" encoding="utf-8"?>
-<w:hdr xmlns:ve="http://schemas.openxmlformats.org/markup-compatibility/2006" xmlns:o="urn:schemas-microsoft-com:office:office" xmlns:r="http://schemas.openxmlformats.org/officeDocument/2006/relationships" xmlns:m="http://schemas.openxmlformats.org/officeDocument/2006/math" xmlns:v="urn:schemas-microsoft-com:vml" xmlns:wp="http://schemas.openxmlformats.org/drawingml/2006/wordprocessingDrawing" xmlns:w10="urn:schemas-microsoft-com:office:word" xmlns:w="http://schemas.openxmlformats.org/wordprocessingml/2006/main" xmlns:wne="http://schemas.microsoft.com/office/word/2006/wordml">
+<w:hdr xmlns:wpc="http://schemas.microsoft.com/office/word/2010/wordprocessingCanvas" xmlns:mc="http://schemas.openxmlformats.org/markup-compatibility/2006" xmlns:o="urn:schemas-microsoft-com:office:office" xmlns:r="http://schemas.openxmlformats.org/officeDocument/2006/relationships" xmlns:m="http://schemas.openxmlformats.org/officeDocument/2006/math" xmlns:v="urn:schemas-microsoft-com:vml" xmlns:wp14="http://schemas.microsoft.com/office/word/2010/wordprocessingDrawing" xmlns:wp="http://schemas.openxmlformats.org/drawingml/2006/wordprocessingDrawing" xmlns:w10="urn:schemas-microsoft-com:office:word" xmlns:w="http://schemas.openxmlformats.org/wordprocessingml/2006/main" xmlns:w14="http://schemas.microsoft.com/office/word/2010/wordml" xmlns:wpg="http://schemas.microsoft.com/office/word/2010/wordprocessingGroup" xmlns:wpi="http://schemas.microsoft.com/office/word/2010/wordprocessingInk" xmlns:wne="http://schemas.microsoft.com/office/word/2006/wordml" xmlns:wps="http://schemas.microsoft.com/office/word/2010/wordprocessingShape" mc:Ignorable="w14 wp14">
   <w:tbl>
     <w:tblPr>
       <w:tblW w:w="0" w:type="auto"/>
-      <w:tblLook w:val="04A0"/>
+      <w:tblLook w:val="04A0" w:firstRow="1" w:lastRow="0" w:firstColumn="1" w:lastColumn="0" w:noHBand="0" w:noVBand="1"/>
     </w:tblPr>
     <w:tblGrid>
       <w:gridCol w:w="5496"/>
@@ -3288,7 +2984,7 @@
 </file>
 
 <file path=word/numbering.xml><?xml version="1.0" encoding="utf-8"?>
-<w:numbering xmlns:ve="http://schemas.openxmlformats.org/markup-compatibility/2006" xmlns:o="urn:schemas-microsoft-com:office:office" xmlns:r="http://schemas.openxmlformats.org/officeDocument/2006/relationships" xmlns:m="http://schemas.openxmlformats.org/officeDocument/2006/math" xmlns:v="urn:schemas-microsoft-com:vml" xmlns:wp="http://schemas.openxmlformats.org/drawingml/2006/wordprocessingDrawing" xmlns:w10="urn:schemas-microsoft-com:office:word" xmlns:w="http://schemas.openxmlformats.org/wordprocessingml/2006/main" xmlns:wne="http://schemas.microsoft.com/office/word/2006/wordml">
+<w:numbering xmlns:wpc="http://schemas.microsoft.com/office/word/2010/wordprocessingCanvas" xmlns:mc="http://schemas.openxmlformats.org/markup-compatibility/2006" xmlns:o="urn:schemas-microsoft-com:office:office" xmlns:r="http://schemas.openxmlformats.org/officeDocument/2006/relationships" xmlns:m="http://schemas.openxmlformats.org/officeDocument/2006/math" xmlns:v="urn:schemas-microsoft-com:vml" xmlns:wp14="http://schemas.microsoft.com/office/word/2010/wordprocessingDrawing" xmlns:wp="http://schemas.openxmlformats.org/drawingml/2006/wordprocessingDrawing" xmlns:w10="urn:schemas-microsoft-com:office:word" xmlns:w="http://schemas.openxmlformats.org/wordprocessingml/2006/main" xmlns:w14="http://schemas.microsoft.com/office/word/2010/wordml" xmlns:wpg="http://schemas.microsoft.com/office/word/2010/wordprocessingGroup" xmlns:wpi="http://schemas.microsoft.com/office/word/2010/wordprocessingInk" xmlns:wne="http://schemas.microsoft.com/office/word/2006/wordml" xmlns:wps="http://schemas.microsoft.com/office/word/2010/wordprocessingShape" mc:Ignorable="w14 wp14">
   <w:abstractNum w:abstractNumId="0">
     <w:nsid w:val="00000001"/>
     <w:multiLevelType w:val="hybridMultilevel"/>
@@ -4445,7 +4141,7 @@
 </file>
 
 <file path=word/styles.xml><?xml version="1.0" encoding="utf-8"?>
-<w:styles xmlns:r="http://schemas.openxmlformats.org/officeDocument/2006/relationships" xmlns:w="http://schemas.openxmlformats.org/wordprocessingml/2006/main">
+<w:styles xmlns:mc="http://schemas.openxmlformats.org/markup-compatibility/2006" xmlns:r="http://schemas.openxmlformats.org/officeDocument/2006/relationships" xmlns:w="http://schemas.openxmlformats.org/wordprocessingml/2006/main" xmlns:w14="http://schemas.microsoft.com/office/word/2010/wordml" mc:Ignorable="w14">
   <w:docDefaults>
     <w:rPrDefault>
       <w:rPr>
@@ -4717,7 +4413,6 @@
     <w:uiPriority w:val="99"/>
     <w:semiHidden/>
     <w:unhideWhenUsed/>
-    <w:qFormat/>
     <w:tblPr>
       <w:tblInd w:w="0" w:type="dxa"/>
       <w:tblCellMar>
@@ -4916,6 +4611,196 @@
       <w:szCs w:val="16"/>
       <w:lang w:val="es-ES" w:eastAsia="es-ES"/>
     </w:rPr>
+  </w:style>
+</w:styles>
+</file>
+
+<file path=word/stylesWithEffects.xml><?xml version="1.0" encoding="utf-8"?>
+<w:styles xmlns:wpc="http://schemas.microsoft.com/office/word/2010/wordprocessingCanvas" xmlns:mc="http://schemas.openxmlformats.org/markup-compatibility/2006" xmlns:o="urn:schemas-microsoft-com:office:office" xmlns:r="http://schemas.openxmlformats.org/officeDocument/2006/relationships" xmlns:m="http://schemas.openxmlformats.org/officeDocument/2006/math" xmlns:v="urn:schemas-microsoft-com:vml" xmlns:wp14="http://schemas.microsoft.com/office/word/2010/wordprocessingDrawing" xmlns:wp="http://schemas.openxmlformats.org/drawingml/2006/wordprocessingDrawing" xmlns:w10="urn:schemas-microsoft-com:office:word" xmlns:w="http://schemas.openxmlformats.org/wordprocessingml/2006/main" xmlns:w14="http://schemas.microsoft.com/office/word/2010/wordml" xmlns:wpg="http://schemas.microsoft.com/office/word/2010/wordprocessingGroup" xmlns:wpi="http://schemas.microsoft.com/office/word/2010/wordprocessingInk" xmlns:wne="http://schemas.microsoft.com/office/word/2006/wordml" xmlns:wps="http://schemas.microsoft.com/office/word/2010/wordprocessingShape" mc:Ignorable="w14 wp14">
+  <w:docDefaults>
+    <w:rPrDefault>
+      <w:rPr>
+        <w:rFonts w:asciiTheme="minorHAnsi" w:eastAsiaTheme="minorEastAsia" w:hAnsiTheme="minorHAnsi" w:cstheme="minorBidi"/>
+        <w:sz w:val="22"/>
+        <w:szCs w:val="22"/>
+        <w:lang w:val="es-AR" w:eastAsia="es-AR" w:bidi="ar-SA"/>
+      </w:rPr>
+    </w:rPrDefault>
+    <w:pPrDefault>
+      <w:pPr>
+        <w:spacing w:after="200" w:line="276" w:lineRule="auto"/>
+      </w:pPr>
+    </w:pPrDefault>
+  </w:docDefaults>
+  <w:latentStyles w:defLockedState="0" w:defUIPriority="99" w:defSemiHidden="1" w:defUnhideWhenUsed="1" w:defQFormat="0" w:count="267">
+    <w:lsdException w:name="Normal" w:semiHidden="0" w:uiPriority="0" w:unhideWhenUsed="0" w:qFormat="1"/>
+    <w:lsdException w:name="heading 1" w:semiHidden="0" w:uiPriority="9" w:unhideWhenUsed="0" w:qFormat="1"/>
+    <w:lsdException w:name="heading 2" w:uiPriority="9" w:qFormat="1"/>
+    <w:lsdException w:name="heading 3" w:uiPriority="9" w:qFormat="1"/>
+    <w:lsdException w:name="heading 4" w:uiPriority="9" w:qFormat="1"/>
+    <w:lsdException w:name="heading 5" w:uiPriority="9" w:qFormat="1"/>
+    <w:lsdException w:name="heading 6" w:uiPriority="9" w:qFormat="1"/>
+    <w:lsdException w:name="heading 7" w:uiPriority="9" w:qFormat="1"/>
+    <w:lsdException w:name="heading 8" w:uiPriority="9" w:qFormat="1"/>
+    <w:lsdException w:name="heading 9" w:uiPriority="9" w:qFormat="1"/>
+    <w:lsdException w:name="toc 1" w:uiPriority="39"/>
+    <w:lsdException w:name="toc 2" w:uiPriority="39"/>
+    <w:lsdException w:name="toc 3" w:uiPriority="39"/>
+    <w:lsdException w:name="toc 4" w:uiPriority="39"/>
+    <w:lsdException w:name="toc 5" w:uiPriority="39"/>
+    <w:lsdException w:name="toc 6" w:uiPriority="39"/>
+    <w:lsdException w:name="toc 7" w:uiPriority="39"/>
+    <w:lsdException w:name="toc 8" w:uiPriority="39"/>
+    <w:lsdException w:name="toc 9" w:uiPriority="39"/>
+    <w:lsdException w:name="caption" w:uiPriority="35" w:qFormat="1"/>
+    <w:lsdException w:name="Title" w:semiHidden="0" w:uiPriority="10" w:unhideWhenUsed="0" w:qFormat="1"/>
+    <w:lsdException w:name="Default Paragraph Font" w:uiPriority="1"/>
+    <w:lsdException w:name="Subtitle" w:semiHidden="0" w:uiPriority="11" w:unhideWhenUsed="0" w:qFormat="1"/>
+    <w:lsdException w:name="Strong" w:semiHidden="0" w:uiPriority="22" w:unhideWhenUsed="0" w:qFormat="1"/>
+    <w:lsdException w:name="Emphasis" w:semiHidden="0" w:uiPriority="20" w:unhideWhenUsed="0" w:qFormat="1"/>
+    <w:lsdException w:name="Table Grid" w:semiHidden="0" w:uiPriority="59" w:unhideWhenUsed="0"/>
+    <w:lsdException w:name="Placeholder Text" w:unhideWhenUsed="0"/>
+    <w:lsdException w:name="No Spacing" w:semiHidden="0" w:uiPriority="1" w:unhideWhenUsed="0" w:qFormat="1"/>
+    <w:lsdException w:name="Light Shading" w:semiHidden="0" w:uiPriority="60" w:unhideWhenUsed="0"/>
+    <w:lsdException w:name="Light List" w:semiHidden="0" w:uiPriority="61" w:unhideWhenUsed="0"/>
+    <w:lsdException w:name="Light Grid" w:semiHidden="0" w:uiPriority="62" w:unhideWhenUsed="0"/>
+    <w:lsdException w:name="Medium Shading 1" w:semiHidden="0" w:uiPriority="63" w:unhideWhenUsed="0"/>
+    <w:lsdException w:name="Medium Shading 2" w:semiHidden="0" w:uiPriority="64" w:unhideWhenUsed="0"/>
+    <w:lsdException w:name="Medium List 1" w:semiHidden="0" w:uiPriority="65" w:unhideWhenUsed="0"/>
+    <w:lsdException w:name="Medium List 2" w:semiHidden="0" w:uiPriority="66" w:unhideWhenUsed="0"/>
+    <w:lsdException w:name="Medium Grid 1" w:semiHidden="0" w:uiPriority="67" w:unhideWhenUsed="0"/>
+    <w:lsdException w:name="Medium Grid 2" w:semiHidden="0" w:uiPriority="68" w:unhideWhenUsed="0"/>
+    <w:lsdException w:name="Medium Grid 3" w:semiHidden="0" w:uiPriority="69" w:unhideWhenUsed="0"/>
+    <w:lsdException w:name="Dark List" w:semiHidden="0" w:uiPriority="70" w:unhideWhenUsed="0"/>
+    <w:lsdException w:name="Colorful Shading" w:semiHidden="0" w:uiPriority="71" w:unhideWhenUsed="0"/>
+    <w:lsdException w:name="Colorful List" w:semiHidden="0" w:uiPriority="72" w:unhideWhenUsed="0"/>
+    <w:lsdException w:name="Colorful Grid" w:semiHidden="0" w:uiPriority="73" w:unhideWhenUsed="0"/>
+    <w:lsdException w:name="Light Shading Accent 1" w:semiHidden="0" w:uiPriority="60" w:unhideWhenUsed="0"/>
+    <w:lsdException w:name="Light List Accent 1" w:semiHidden="0" w:uiPriority="61" w:unhideWhenUsed="0"/>
+    <w:lsdException w:name="Light Grid Accent 1" w:semiHidden="0" w:uiPriority="62" w:unhideWhenUsed="0"/>
+    <w:lsdException w:name="Medium Shading 1 Accent 1" w:semiHidden="0" w:uiPriority="63" w:unhideWhenUsed="0"/>
+    <w:lsdException w:name="Medium Shading 2 Accent 1" w:semiHidden="0" w:uiPriority="64" w:unhideWhenUsed="0"/>
+    <w:lsdException w:name="Medium List 1 Accent 1" w:semiHidden="0" w:uiPriority="65" w:unhideWhenUsed="0"/>
+    <w:lsdException w:name="Revision" w:unhideWhenUsed="0"/>
+    <w:lsdException w:name="List Paragraph" w:semiHidden="0" w:uiPriority="34" w:unhideWhenUsed="0" w:qFormat="1"/>
+    <w:lsdException w:name="Quote" w:semiHidden="0" w:uiPriority="29" w:unhideWhenUsed="0" w:qFormat="1"/>
+    <w:lsdException w:name="Intense Quote" w:semiHidden="0" w:uiPriority="30" w:unhideWhenUsed="0" w:qFormat="1"/>
+    <w:lsdException w:name="Medium List 2 Accent 1" w:semiHidden="0" w:uiPriority="66" w:unhideWhenUsed="0"/>
+    <w:lsdException w:name="Medium Grid 1 Accent 1" w:semiHidden="0" w:uiPriority="67" w:unhideWhenUsed="0"/>
+    <w:lsdException w:name="Medium Grid 2 Accent 1" w:semiHidden="0" w:uiPriority="68" w:unhideWhenUsed="0"/>
+    <w:lsdException w:name="Medium Grid 3 Accent 1" w:semiHidden="0" w:uiPriority="69" w:unhideWhenUsed="0"/>
+    <w:lsdException w:name="Dark List Accent 1" w:semiHidden="0" w:uiPriority="70" w:unhideWhenUsed="0"/>
+    <w:lsdException w:name="Colorful Shading Accent 1" w:semiHidden="0" w:uiPriority="71" w:unhideWhenUsed="0"/>
+    <w:lsdException w:name="Colorful List Accent 1" w:semiHidden="0" w:uiPriority="72" w:unhideWhenUsed="0"/>
+    <w:lsdException w:name="Colorful Grid Accent 1" w:semiHidden="0" w:uiPriority="73" w:unhideWhenUsed="0"/>
+    <w:lsdException w:name="Light Shading Accent 2" w:semiHidden="0" w:uiPriority="60" w:unhideWhenUsed="0"/>
+    <w:lsdException w:name="Light List Accent 2" w:semiHidden="0" w:uiPriority="61" w:unhideWhenUsed="0"/>
+    <w:lsdException w:name="Light Grid Accent 2" w:semiHidden="0" w:uiPriority="62" w:unhideWhenUsed="0"/>
+    <w:lsdException w:name="Medium Shading 1 Accent 2" w:semiHidden="0" w:uiPriority="63" w:unhideWhenUsed="0"/>
+    <w:lsdException w:name="Medium Shading 2 Accent 2" w:semiHidden="0" w:uiPriority="64" w:unhideWhenUsed="0"/>
+    <w:lsdException w:name="Medium List 1 Accent 2" w:semiHidden="0" w:uiPriority="65" w:unhideWhenUsed="0"/>
+    <w:lsdException w:name="Medium List 2 Accent 2" w:semiHidden="0" w:uiPriority="66" w:unhideWhenUsed="0"/>
+    <w:lsdException w:name="Medium Grid 1 Accent 2" w:semiHidden="0" w:uiPriority="67" w:unhideWhenUsed="0"/>
+    <w:lsdException w:name="Medium Grid 2 Accent 2" w:semiHidden="0" w:uiPriority="68" w:unhideWhenUsed="0"/>
+    <w:lsdException w:name="Medium Grid 3 Accent 2" w:semiHidden="0" w:uiPriority="69" w:unhideWhenUsed="0"/>
+    <w:lsdException w:name="Dark List Accent 2" w:semiHidden="0" w:uiPriority="70" w:unhideWhenUsed="0"/>
+    <w:lsdException w:name="Colorful Shading Accent 2" w:semiHidden="0" w:uiPriority="71" w:unhideWhenUsed="0"/>
+    <w:lsdException w:name="Colorful List Accent 2" w:semiHidden="0" w:uiPriority="72" w:unhideWhenUsed="0"/>
+    <w:lsdException w:name="Colorful Grid Accent 2" w:semiHidden="0" w:uiPriority="73" w:unhideWhenUsed="0"/>
+    <w:lsdException w:name="Light Shading Accent 3" w:semiHidden="0" w:uiPriority="60" w:unhideWhenUsed="0"/>
+    <w:lsdException w:name="Light List Accent 3" w:semiHidden="0" w:uiPriority="61" w:unhideWhenUsed="0"/>
+    <w:lsdException w:name="Light Grid Accent 3" w:semiHidden="0" w:uiPriority="62" w:unhideWhenUsed="0"/>
+    <w:lsdException w:name="Medium Shading 1 Accent 3" w:semiHidden="0" w:uiPriority="63" w:unhideWhenUsed="0"/>
+    <w:lsdException w:name="Medium Shading 2 Accent 3" w:semiHidden="0" w:uiPriority="64" w:unhideWhenUsed="0"/>
+    <w:lsdException w:name="Medium List 1 Accent 3" w:semiHidden="0" w:uiPriority="65" w:unhideWhenUsed="0"/>
+    <w:lsdException w:name="Medium List 2 Accent 3" w:semiHidden="0" w:uiPriority="66" w:unhideWhenUsed="0"/>
+    <w:lsdException w:name="Medium Grid 1 Accent 3" w:semiHidden="0" w:uiPriority="67" w:unhideWhenUsed="0"/>
+    <w:lsdException w:name="Medium Grid 2 Accent 3" w:semiHidden="0" w:uiPriority="68" w:unhideWhenUsed="0"/>
+    <w:lsdException w:name="Medium Grid 3 Accent 3" w:semiHidden="0" w:uiPriority="69" w:unhideWhenUsed="0"/>
+    <w:lsdException w:name="Dark List Accent 3" w:semiHidden="0" w:uiPriority="70" w:unhideWhenUsed="0"/>
+    <w:lsdException w:name="Colorful Shading Accent 3" w:semiHidden="0" w:uiPriority="71" w:unhideWhenUsed="0"/>
+    <w:lsdException w:name="Colorful List Accent 3" w:semiHidden="0" w:uiPriority="72" w:unhideWhenUsed="0"/>
+    <w:lsdException w:name="Colorful Grid Accent 3" w:semiHidden="0" w:uiPriority="73" w:unhideWhenUsed="0"/>
+    <w:lsdException w:name="Light Shading Accent 4" w:semiHidden="0" w:uiPriority="60" w:unhideWhenUsed="0"/>
+    <w:lsdException w:name="Light List Accent 4" w:semiHidden="0" w:uiPriority="61" w:unhideWhenUsed="0"/>
+    <w:lsdException w:name="Light Grid Accent 4" w:semiHidden="0" w:uiPriority="62" w:unhideWhenUsed="0"/>
+    <w:lsdException w:name="Medium Shading 1 Accent 4" w:semiHidden="0" w:uiPriority="63" w:unhideWhenUsed="0"/>
+    <w:lsdException w:name="Medium Shading 2 Accent 4" w:semiHidden="0" w:uiPriority="64" w:unhideWhenUsed="0"/>
+    <w:lsdException w:name="Medium List 1 Accent 4" w:semiHidden="0" w:uiPriority="65" w:unhideWhenUsed="0"/>
+    <w:lsdException w:name="Medium List 2 Accent 4" w:semiHidden="0" w:uiPriority="66" w:unhideWhenUsed="0"/>
+    <w:lsdException w:name="Medium Grid 1 Accent 4" w:semiHidden="0" w:uiPriority="67" w:unhideWhenUsed="0"/>
+    <w:lsdException w:name="Medium Grid 2 Accent 4" w:semiHidden="0" w:uiPriority="68" w:unhideWhenUsed="0"/>
+    <w:lsdException w:name="Medium Grid 3 Accent 4" w:semiHidden="0" w:uiPriority="69" w:unhideWhenUsed="0"/>
+    <w:lsdException w:name="Dark List Accent 4" w:semiHidden="0" w:uiPriority="70" w:unhideWhenUsed="0"/>
+    <w:lsdException w:name="Colorful Shading Accent 4" w:semiHidden="0" w:uiPriority="71" w:unhideWhenUsed="0"/>
+    <w:lsdException w:name="Colorful List Accent 4" w:semiHidden="0" w:uiPriority="72" w:unhideWhenUsed="0"/>
+    <w:lsdException w:name="Colorful Grid Accent 4" w:semiHidden="0" w:uiPriority="73" w:unhideWhenUsed="0"/>
+    <w:lsdException w:name="Light Shading Accent 5" w:semiHidden="0" w:uiPriority="60" w:unhideWhenUsed="0"/>
+    <w:lsdException w:name="Light List Accent 5" w:semiHidden="0" w:uiPriority="61" w:unhideWhenUsed="0"/>
+    <w:lsdException w:name="Light Grid Accent 5" w:semiHidden="0" w:uiPriority="62" w:unhideWhenUsed="0"/>
+    <w:lsdException w:name="Medium Shading 1 Accent 5" w:semiHidden="0" w:uiPriority="63" w:unhideWhenUsed="0"/>
+    <w:lsdException w:name="Medium Shading 2 Accent 5" w:semiHidden="0" w:uiPriority="64" w:unhideWhenUsed="0"/>
+    <w:lsdException w:name="Medium List 1 Accent 5" w:semiHidden="0" w:uiPriority="65" w:unhideWhenUsed="0"/>
+    <w:lsdException w:name="Medium List 2 Accent 5" w:semiHidden="0" w:uiPriority="66" w:unhideWhenUsed="0"/>
+    <w:lsdException w:name="Medium Grid 1 Accent 5" w:semiHidden="0" w:uiPriority="67" w:unhideWhenUsed="0"/>
+    <w:lsdException w:name="Medium Grid 2 Accent 5" w:semiHidden="0" w:uiPriority="68" w:unhideWhenUsed="0"/>
+    <w:lsdException w:name="Medium Grid 3 Accent 5" w:semiHidden="0" w:uiPriority="69" w:unhideWhenUsed="0"/>
+    <w:lsdException w:name="Dark List Accent 5" w:semiHidden="0" w:uiPriority="70" w:unhideWhenUsed="0"/>
+    <w:lsdException w:name="Colorful Shading Accent 5" w:semiHidden="0" w:uiPriority="71" w:unhideWhenUsed="0"/>
+    <w:lsdException w:name="Colorful List Accent 5" w:semiHidden="0" w:uiPriority="72" w:unhideWhenUsed="0"/>
+    <w:lsdException w:name="Colorful Grid Accent 5" w:semiHidden="0" w:uiPriority="73" w:unhideWhenUsed="0"/>
+    <w:lsdException w:name="Light Shading Accent 6" w:semiHidden="0" w:uiPriority="60" w:unhideWhenUsed="0"/>
+    <w:lsdException w:name="Light List Accent 6" w:semiHidden="0" w:uiPriority="61" w:unhideWhenUsed="0"/>
+    <w:lsdException w:name="Light Grid Accent 6" w:semiHidden="0" w:uiPriority="62" w:unhideWhenUsed="0"/>
+    <w:lsdException w:name="Medium Shading 1 Accent 6" w:semiHidden="0" w:uiPriority="63" w:unhideWhenUsed="0"/>
+    <w:lsdException w:name="Medium Shading 2 Accent 6" w:semiHidden="0" w:uiPriority="64" w:unhideWhenUsed="0"/>
+    <w:lsdException w:name="Medium List 1 Accent 6" w:semiHidden="0" w:uiPriority="65" w:unhideWhenUsed="0"/>
+    <w:lsdException w:name="Medium List 2 Accent 6" w:semiHidden="0" w:uiPriority="66" w:unhideWhenUsed="0"/>
+    <w:lsdException w:name="Medium Grid 1 Accent 6" w:semiHidden="0" w:uiPriority="67" w:unhideWhenUsed="0"/>
+    <w:lsdException w:name="Medium Grid 2 Accent 6" w:semiHidden="0" w:uiPriority="68" w:unhideWhenUsed="0"/>
+    <w:lsdException w:name="Medium Grid 3 Accent 6" w:semiHidden="0" w:uiPriority="69" w:unhideWhenUsed="0"/>
+    <w:lsdException w:name="Dark List Accent 6" w:semiHidden="0" w:uiPriority="70" w:unhideWhenUsed="0"/>
+    <w:lsdException w:name="Colorful Shading Accent 6" w:semiHidden="0" w:uiPriority="71" w:unhideWhenUsed="0"/>
+    <w:lsdException w:name="Colorful List Accent 6" w:semiHidden="0" w:uiPriority="72" w:unhideWhenUsed="0"/>
+    <w:lsdException w:name="Colorful Grid Accent 6" w:semiHidden="0" w:uiPriority="73" w:unhideWhenUsed="0"/>
+    <w:lsdException w:name="Subtle Emphasis" w:semiHidden="0" w:uiPriority="19" w:unhideWhenUsed="0" w:qFormat="1"/>
+    <w:lsdException w:name="Intense Emphasis" w:semiHidden="0" w:uiPriority="21" w:unhideWhenUsed="0" w:qFormat="1"/>
+    <w:lsdException w:name="Subtle Reference" w:semiHidden="0" w:uiPriority="31" w:unhideWhenUsed="0" w:qFormat="1"/>
+    <w:lsdException w:name="Intense Reference" w:semiHidden="0" w:uiPriority="32" w:unhideWhenUsed="0" w:qFormat="1"/>
+    <w:lsdException w:name="Book Title" w:semiHidden="0" w:uiPriority="33" w:unhideWhenUsed="0" w:qFormat="1"/>
+    <w:lsdException w:name="Bibliography" w:uiPriority="37"/>
+    <w:lsdException w:name="TOC Heading" w:uiPriority="39" w:qFormat="1"/>
+  </w:latentStyles>
+  <w:style w:type="paragraph" w:default="1" w:styleId="Normal">
+    <w:name w:val="Normal"/>
+    <w:qFormat/>
+  </w:style>
+  <w:style w:type="character" w:default="1" w:styleId="Fuentedeprrafopredeter">
+    <w:name w:val="Default Paragraph Font"/>
+    <w:uiPriority w:val="1"/>
+    <w:semiHidden/>
+    <w:unhideWhenUsed/>
+  </w:style>
+  <w:style w:type="table" w:default="1" w:styleId="Tablanormal">
+    <w:name w:val="Normal Table"/>
+    <w:uiPriority w:val="99"/>
+    <w:semiHidden/>
+    <w:unhideWhenUsed/>
+    <w:tblPr>
+      <w:tblInd w:w="0" w:type="dxa"/>
+      <w:tblCellMar>
+        <w:top w:w="0" w:type="dxa"/>
+        <w:left w:w="108" w:type="dxa"/>
+        <w:bottom w:w="0" w:type="dxa"/>
+        <w:right w:w="108" w:type="dxa"/>
+      </w:tblCellMar>
+    </w:tblPr>
+  </w:style>
+  <w:style w:type="numbering" w:default="1" w:styleId="Sinlista">
+    <w:name w:val="No List"/>
+    <w:uiPriority w:val="99"/>
+    <w:semiHidden/>
+    <w:unhideWhenUsed/>
   </w:style>
 </w:styles>
 </file>
@@ -5208,7 +5093,7 @@
 </file>
 
 <file path=customXml/itemProps1.xml><?xml version="1.0" encoding="utf-8"?>
-<ds:datastoreItem xmlns:ds="http://schemas.openxmlformats.org/officeDocument/2006/customXml" ds:itemID="{9A36FA3F-2EEB-414E-9C8E-1F97839967E6}">
+<ds:datastoreItem xmlns:ds="http://schemas.openxmlformats.org/officeDocument/2006/customXml" ds:itemID="{124306C1-2EA4-430E-B94D-71CE3A3F1990}">
   <ds:schemaRefs>
     <ds:schemaRef ds:uri="http://schemas.openxmlformats.org/officeDocument/2006/bibliography"/>
   </ds:schemaRefs>

</xml_diff>

<commit_message>
subida preliminar, aun falta
</commit_message>
<xml_diff>
--- a/se/Trabajo Profesional/Disciplinas/2.Requerimiento/RE - Especificación Complementaria.docx
+++ b/se/Trabajo Profesional/Disciplinas/2.Requerimiento/RE - Especificación Complementaria.docx
@@ -210,9 +210,9 @@
         <w:tblLook w:val="0000"/>
       </w:tblPr>
       <w:tblGrid>
-        <w:gridCol w:w="1425"/>
-        <w:gridCol w:w="2031"/>
-        <w:gridCol w:w="5775"/>
+        <w:gridCol w:w="1000"/>
+        <w:gridCol w:w="1424"/>
+        <w:gridCol w:w="6807"/>
       </w:tblGrid>
       <w:tr>
         <w:trPr>
@@ -549,6 +549,113 @@
                 <w:bCs/>
               </w:rPr>
               <w:t>Se revisaron los requerimientos</w:t>
+            </w:r>
+          </w:p>
+        </w:tc>
+      </w:tr>
+      <w:tr>
+        <w:trPr>
+          <w:trHeight w:val="380"/>
+        </w:trPr>
+        <w:tc>
+          <w:tcPr>
+            <w:tcW w:w="0" w:type="auto"/>
+            <w:tcBorders>
+              <w:top w:val="single" w:sz="8" w:space="0" w:color="000000"/>
+              <w:left w:val="single" w:sz="8" w:space="0" w:color="000000"/>
+              <w:bottom w:val="single" w:sz="8" w:space="0" w:color="000000"/>
+              <w:right w:val="single" w:sz="8" w:space="0" w:color="000000"/>
+            </w:tcBorders>
+            <w:tcMar>
+              <w:top w:w="0" w:type="dxa"/>
+              <w:left w:w="80" w:type="dxa"/>
+              <w:bottom w:w="0" w:type="dxa"/>
+              <w:right w:w="80" w:type="dxa"/>
+            </w:tcMar>
+          </w:tcPr>
+          <w:p>
+            <w:pPr>
+              <w:spacing w:line="240" w:lineRule="auto"/>
+              <w:jc w:val="both"/>
+              <w:rPr>
+                <w:rFonts w:ascii="Calibri" w:eastAsia="Calibri" w:hAnsi="Calibri" w:cs="Calibri"/>
+                <w:bCs/>
+              </w:rPr>
+            </w:pPr>
+            <w:r>
+              <w:rPr>
+                <w:rFonts w:ascii="Calibri" w:eastAsia="Calibri" w:hAnsi="Calibri" w:cs="Calibri"/>
+                <w:bCs/>
+              </w:rPr>
+              <w:t>2.0</w:t>
+            </w:r>
+          </w:p>
+        </w:tc>
+        <w:tc>
+          <w:tcPr>
+            <w:tcW w:w="0" w:type="auto"/>
+            <w:tcBorders>
+              <w:top w:val="single" w:sz="8" w:space="0" w:color="000000"/>
+              <w:left w:val="single" w:sz="8" w:space="0" w:color="000000"/>
+              <w:bottom w:val="single" w:sz="8" w:space="0" w:color="000000"/>
+              <w:right w:val="single" w:sz="8" w:space="0" w:color="000000"/>
+            </w:tcBorders>
+            <w:tcMar>
+              <w:top w:w="0" w:type="dxa"/>
+              <w:left w:w="80" w:type="dxa"/>
+              <w:bottom w:w="0" w:type="dxa"/>
+              <w:right w:w="80" w:type="dxa"/>
+            </w:tcMar>
+          </w:tcPr>
+          <w:p>
+            <w:pPr>
+              <w:spacing w:line="240" w:lineRule="auto"/>
+              <w:jc w:val="both"/>
+              <w:rPr>
+                <w:rFonts w:ascii="Calibri" w:eastAsia="Calibri" w:hAnsi="Calibri" w:cs="Calibri"/>
+                <w:bCs/>
+              </w:rPr>
+            </w:pPr>
+            <w:r>
+              <w:rPr>
+                <w:rFonts w:ascii="Calibri" w:eastAsia="Calibri" w:hAnsi="Calibri" w:cs="Calibri"/>
+                <w:bCs/>
+              </w:rPr>
+              <w:t>10/06/2012</w:t>
+            </w:r>
+          </w:p>
+        </w:tc>
+        <w:tc>
+          <w:tcPr>
+            <w:tcW w:w="0" w:type="auto"/>
+            <w:tcBorders>
+              <w:top w:val="single" w:sz="8" w:space="0" w:color="000000"/>
+              <w:left w:val="single" w:sz="8" w:space="0" w:color="000000"/>
+              <w:bottom w:val="single" w:sz="8" w:space="0" w:color="000000"/>
+              <w:right w:val="single" w:sz="8" w:space="0" w:color="000000"/>
+            </w:tcBorders>
+            <w:tcMar>
+              <w:top w:w="0" w:type="dxa"/>
+              <w:left w:w="80" w:type="dxa"/>
+              <w:bottom w:w="0" w:type="dxa"/>
+              <w:right w:w="80" w:type="dxa"/>
+            </w:tcMar>
+          </w:tcPr>
+          <w:p>
+            <w:pPr>
+              <w:spacing w:line="240" w:lineRule="auto"/>
+              <w:jc w:val="both"/>
+              <w:rPr>
+                <w:rFonts w:ascii="Calibri" w:eastAsia="Calibri" w:hAnsi="Calibri" w:cs="Calibri"/>
+                <w:bCs/>
+              </w:rPr>
+            </w:pPr>
+            <w:r>
+              <w:rPr>
+                <w:rFonts w:ascii="Calibri" w:eastAsia="Calibri" w:hAnsi="Calibri" w:cs="Calibri"/>
+                <w:bCs/>
+              </w:rPr>
+              <w:t>Se modifico el alcance del sistema, se modifico este documento</w:t>
             </w:r>
           </w:p>
         </w:tc>
@@ -1408,7 +1515,7 @@
         </w:rPr>
         <w:fldChar w:fldCharType="separate"/>
       </w:r>
-      <w:hyperlink w:anchor="_Toc323685527" w:history="1">
+      <w:hyperlink w:anchor="_Toc327454869" w:history="1">
         <w:r>
           <w:rPr>
             <w:rStyle w:val="Hipervnculo"/>
@@ -1436,7 +1543,7 @@
             <w:noProof/>
             <w:webHidden/>
           </w:rPr>
-          <w:instrText xml:space="preserve"> PAGEREF _Toc323685527 \h </w:instrText>
+          <w:instrText xml:space="preserve"> PAGEREF _Toc327454869 \h </w:instrText>
         </w:r>
         <w:r>
           <w:rPr>
@@ -1480,7 +1587,7 @@
           <w:lang w:val="es-AR" w:eastAsia="es-AR"/>
         </w:rPr>
       </w:pPr>
-      <w:hyperlink w:anchor="_Toc323685528" w:history="1">
+      <w:hyperlink w:anchor="_Toc327454870" w:history="1">
         <w:r>
           <w:rPr>
             <w:rStyle w:val="Hipervnculo"/>
@@ -1508,7 +1615,7 @@
             <w:noProof/>
             <w:webHidden/>
           </w:rPr>
-          <w:instrText xml:space="preserve"> PAGEREF _Toc323685528 \h </w:instrText>
+          <w:instrText xml:space="preserve"> PAGEREF _Toc327454870 \h </w:instrText>
         </w:r>
         <w:r>
           <w:rPr>
@@ -1552,7 +1659,7 @@
           <w:lang w:val="es-AR" w:eastAsia="es-AR"/>
         </w:rPr>
       </w:pPr>
-      <w:hyperlink w:anchor="_Toc323685529" w:history="1">
+      <w:hyperlink w:anchor="_Toc327454871" w:history="1">
         <w:r>
           <w:rPr>
             <w:rStyle w:val="Hipervnculo"/>
@@ -1580,7 +1687,7 @@
             <w:noProof/>
             <w:webHidden/>
           </w:rPr>
-          <w:instrText xml:space="preserve"> PAGEREF _Toc323685529 \h </w:instrText>
+          <w:instrText xml:space="preserve"> PAGEREF _Toc327454871 \h </w:instrText>
         </w:r>
         <w:r>
           <w:rPr>
@@ -1624,7 +1731,7 @@
           <w:lang w:val="es-AR" w:eastAsia="es-AR"/>
         </w:rPr>
       </w:pPr>
-      <w:hyperlink w:anchor="_Toc323685530" w:history="1">
+      <w:hyperlink w:anchor="_Toc327454872" w:history="1">
         <w:r>
           <w:rPr>
             <w:rStyle w:val="Hipervnculo"/>
@@ -1652,7 +1759,7 @@
             <w:noProof/>
             <w:webHidden/>
           </w:rPr>
-          <w:instrText xml:space="preserve"> PAGEREF _Toc323685530 \h </w:instrText>
+          <w:instrText xml:space="preserve"> PAGEREF _Toc327454872 \h </w:instrText>
         </w:r>
         <w:r>
           <w:rPr>
@@ -1696,7 +1803,7 @@
           <w:lang w:val="es-AR" w:eastAsia="es-AR"/>
         </w:rPr>
       </w:pPr>
-      <w:hyperlink w:anchor="_Toc323685531" w:history="1">
+      <w:hyperlink w:anchor="_Toc327454873" w:history="1">
         <w:r>
           <w:rPr>
             <w:rStyle w:val="Hipervnculo"/>
@@ -1724,7 +1831,7 @@
             <w:noProof/>
             <w:webHidden/>
           </w:rPr>
-          <w:instrText xml:space="preserve"> PAGEREF _Toc323685531 \h </w:instrText>
+          <w:instrText xml:space="preserve"> PAGEREF _Toc327454873 \h </w:instrText>
         </w:r>
         <w:r>
           <w:rPr>
@@ -1768,7 +1875,7 @@
           <w:lang w:val="es-AR" w:eastAsia="es-AR"/>
         </w:rPr>
       </w:pPr>
-      <w:hyperlink w:anchor="_Toc323685532" w:history="1">
+      <w:hyperlink w:anchor="_Toc327454874" w:history="1">
         <w:r>
           <w:rPr>
             <w:rStyle w:val="Hipervnculo"/>
@@ -1796,7 +1903,7 @@
             <w:noProof/>
             <w:webHidden/>
           </w:rPr>
-          <w:instrText xml:space="preserve"> PAGEREF _Toc323685532 \h </w:instrText>
+          <w:instrText xml:space="preserve"> PAGEREF _Toc327454874 \h </w:instrText>
         </w:r>
         <w:r>
           <w:rPr>
@@ -1944,7 +2051,7 @@
         </w:rPr>
       </w:pPr>
       <w:bookmarkStart w:id="0" w:name="_Toc323161912"/>
-      <w:bookmarkStart w:id="1" w:name="_Toc323685527"/>
+      <w:bookmarkStart w:id="1" w:name="_Toc327454869"/>
       <w:r>
         <w:rPr>
           <w:rFonts w:asciiTheme="minorHAnsi" w:hAnsiTheme="minorHAnsi" w:cstheme="minorHAnsi"/>
@@ -1972,7 +2079,7 @@
         </w:rPr>
       </w:pPr>
       <w:bookmarkStart w:id="3" w:name="_Toc323161913"/>
-      <w:bookmarkStart w:id="4" w:name="_Toc323685528"/>
+      <w:bookmarkStart w:id="4" w:name="_Toc327454870"/>
       <w:r>
         <w:rPr>
           <w:rFonts w:ascii="Calibri" w:hAnsi="Calibri" w:cs="Calibri"/>
@@ -2134,7 +2241,7 @@
         <w:pStyle w:val="Ttulo3"/>
       </w:pPr>
       <w:bookmarkStart w:id="5" w:name="_Toc323161914"/>
-      <w:bookmarkStart w:id="6" w:name="_Toc323685529"/>
+      <w:bookmarkStart w:id="6" w:name="_Toc327454871"/>
       <w:r>
         <w:rPr>
           <w:rFonts w:ascii="Calibri" w:hAnsi="Calibri" w:cs="Calibri"/>
@@ -2261,7 +2368,7 @@
         </w:rPr>
       </w:pPr>
       <w:bookmarkStart w:id="7" w:name="_Toc323161915"/>
-      <w:bookmarkStart w:id="8" w:name="_Toc323685530"/>
+      <w:bookmarkStart w:id="8" w:name="_Toc327454872"/>
       <w:r>
         <w:rPr>
           <w:rFonts w:ascii="Calibri" w:hAnsi="Calibri" w:cs="Calibri"/>
@@ -2311,7 +2418,23 @@
           <w:sz w:val="24"/>
           <w:szCs w:val="24"/>
         </w:rPr>
-        <w:t>El nuevo sistema deberá contar con un servidor web donde se publicará la página de acceso al sistema @Buddy Training.</w:t>
+        <w:t>El nuevo sistema deberá contar con un servidor web donde se publicará la página de acceso al sistema @Buddy Training</w:t>
+      </w:r>
+      <w:r>
+        <w:rPr>
+          <w:rFonts w:ascii="Calibri" w:hAnsi="Calibri" w:cs="Calibri"/>
+          <w:sz w:val="24"/>
+          <w:szCs w:val="24"/>
+        </w:rPr>
+        <w:t>, la cual será www.buddytraining.com</w:t>
+      </w:r>
+      <w:r>
+        <w:rPr>
+          <w:rFonts w:ascii="Calibri" w:hAnsi="Calibri" w:cs="Calibri"/>
+          <w:sz w:val="24"/>
+          <w:szCs w:val="24"/>
+        </w:rPr>
+        <w:t>.</w:t>
       </w:r>
     </w:p>
     <w:p>
@@ -2588,7 +2711,7 @@
         </w:rPr>
       </w:pPr>
       <w:bookmarkStart w:id="9" w:name="_Toc323161916"/>
-      <w:bookmarkStart w:id="10" w:name="_Toc323685531"/>
+      <w:bookmarkStart w:id="10" w:name="_Toc327454873"/>
       <w:r>
         <w:rPr>
           <w:rFonts w:ascii="Calibri" w:hAnsi="Calibri" w:cs="Calibri"/>
@@ -2652,7 +2775,7 @@
         </w:rPr>
       </w:pPr>
       <w:bookmarkStart w:id="11" w:name="_Toc323161917"/>
-      <w:bookmarkStart w:id="12" w:name="_Toc323685532"/>
+      <w:bookmarkStart w:id="12" w:name="_Toc327454874"/>
       <w:r>
         <w:rPr>
           <w:rFonts w:ascii="Calibri" w:hAnsi="Calibri" w:cs="Calibri"/>
@@ -2704,7 +2827,23 @@
           <w:sz w:val="24"/>
           <w:szCs w:val="24"/>
         </w:rPr>
-        <w:t>El acceso al sistema debe estar registrado por el uso de una clave asignada a cada uno de los usuarios. Los podrán acceder al mismo los usuarios registrados. Así mismo habrá diferentes perfiles que limiten el acceso a determinados módulos del sistema.</w:t>
+        <w:t xml:space="preserve">El acceso al sistema debe estar registrado por el uso de una clave asignada a cada uno de los usuarios. </w:t>
+      </w:r>
+      <w:r>
+        <w:rPr>
+          <w:rFonts w:ascii="Calibri" w:hAnsi="Calibri" w:cs="Calibri"/>
+          <w:sz w:val="24"/>
+          <w:szCs w:val="24"/>
+        </w:rPr>
+        <w:t>P</w:t>
+      </w:r>
+      <w:r>
+        <w:rPr>
+          <w:rFonts w:ascii="Calibri" w:hAnsi="Calibri" w:cs="Calibri"/>
+          <w:sz w:val="24"/>
+          <w:szCs w:val="24"/>
+        </w:rPr>
+        <w:t>odrán acceder al mismo los usuarios registrados. Así mismo habrá diferentes perfiles que limiten el acceso a determinados módulos del sistema.</w:t>
       </w:r>
       <w:r>
         <w:rPr>
@@ -2729,7 +2868,7 @@
 
 <file path=word/endnotes.xml><?xml version="1.0" encoding="utf-8"?>
 <w:endnotes xmlns:ve="http://schemas.openxmlformats.org/markup-compatibility/2006" xmlns:o="urn:schemas-microsoft-com:office:office" xmlns:r="http://schemas.openxmlformats.org/officeDocument/2006/relationships" xmlns:m="http://schemas.openxmlformats.org/officeDocument/2006/math" xmlns:v="urn:schemas-microsoft-com:vml" xmlns:wp="http://schemas.openxmlformats.org/drawingml/2006/wordprocessingDrawing" xmlns:w10="urn:schemas-microsoft-com:office:word" xmlns:w="http://schemas.openxmlformats.org/wordprocessingml/2006/main" xmlns:wne="http://schemas.microsoft.com/office/word/2006/wordml">
-  <w:endnote w:type="separator" w:id="0">
+  <w:endnote w:type="separator" w:id="-1">
     <w:p>
       <w:pPr>
         <w:spacing w:line="240" w:lineRule="auto"/>
@@ -2739,7 +2878,7 @@
       </w:r>
     </w:p>
   </w:endnote>
-  <w:endnote w:type="continuationSeparator" w:id="1">
+  <w:endnote w:type="continuationSeparator" w:id="0">
     <w:p>
       <w:pPr>
         <w:spacing w:line="240" w:lineRule="auto"/>
@@ -2856,7 +2995,7 @@
             <w:rPr>
               <w:noProof/>
             </w:rPr>
-            <w:t>5</w:t>
+            <w:t>3</w:t>
           </w:r>
           <w:r>
             <w:rPr>
@@ -2874,7 +3013,7 @@
 
 <file path=word/footnotes.xml><?xml version="1.0" encoding="utf-8"?>
 <w:footnotes xmlns:ve="http://schemas.openxmlformats.org/markup-compatibility/2006" xmlns:o="urn:schemas-microsoft-com:office:office" xmlns:r="http://schemas.openxmlformats.org/officeDocument/2006/relationships" xmlns:m="http://schemas.openxmlformats.org/officeDocument/2006/math" xmlns:v="urn:schemas-microsoft-com:vml" xmlns:wp="http://schemas.openxmlformats.org/drawingml/2006/wordprocessingDrawing" xmlns:w10="urn:schemas-microsoft-com:office:word" xmlns:w="http://schemas.openxmlformats.org/wordprocessingml/2006/main" xmlns:wne="http://schemas.microsoft.com/office/word/2006/wordml">
-  <w:footnote w:type="separator" w:id="0">
+  <w:footnote w:type="separator" w:id="-1">
     <w:p>
       <w:pPr>
         <w:spacing w:line="240" w:lineRule="auto"/>
@@ -2884,7 +3023,7 @@
       </w:r>
     </w:p>
   </w:footnote>
-  <w:footnote w:type="continuationSeparator" w:id="1">
+  <w:footnote w:type="continuationSeparator" w:id="0">
     <w:p>
       <w:pPr>
         <w:spacing w:line="240" w:lineRule="auto"/>
@@ -2918,6 +3057,7 @@
           <w:r>
             <w:rPr>
               <w:noProof/>
+              <w:lang w:val="es-AR" w:eastAsia="es-AR"/>
             </w:rPr>
             <w:drawing>
               <wp:inline distT="0" distB="0" distL="0" distR="0">
@@ -5113,7 +5253,7 @@
 </file>
 
 <file path=customXml/itemProps1.xml><?xml version="1.0" encoding="utf-8"?>
-<ds:datastoreItem xmlns:ds="http://schemas.openxmlformats.org/officeDocument/2006/customXml" ds:itemID="{124306C1-2EA4-430E-B94D-71CE3A3F1990}">
+<ds:datastoreItem xmlns:ds="http://schemas.openxmlformats.org/officeDocument/2006/customXml" ds:itemID="{B52C7E6A-784D-4794-AF6D-23B4DF4F1473}">
   <ds:schemaRefs>
     <ds:schemaRef ds:uri="http://schemas.openxmlformats.org/officeDocument/2006/bibliography"/>
   </ds:schemaRefs>

</xml_diff>

<commit_message>
Se crean los casos de prueba de los CU 13-15-16-17-20-21-22-23 Se revisan doc.
</commit_message>
<xml_diff>
--- a/se/Trabajo Profesional/Disciplinas/2.Requerimiento/RE - Especificación Complementaria.docx
+++ b/se/Trabajo Profesional/Disciplinas/2.Requerimiento/RE - Especificación Complementaria.docx
@@ -1,6 +1,6 @@
 
 <file path=word/document.xml><?xml version="1.0" encoding="utf-8"?>
-<w:document xmlns:ve="http://schemas.openxmlformats.org/markup-compatibility/2006" xmlns:o="urn:schemas-microsoft-com:office:office" xmlns:r="http://schemas.openxmlformats.org/officeDocument/2006/relationships" xmlns:m="http://schemas.openxmlformats.org/officeDocument/2006/math" xmlns:v="urn:schemas-microsoft-com:vml" xmlns:wp="http://schemas.openxmlformats.org/drawingml/2006/wordprocessingDrawing" xmlns:w10="urn:schemas-microsoft-com:office:word" xmlns:w="http://schemas.openxmlformats.org/wordprocessingml/2006/main" xmlns:wne="http://schemas.microsoft.com/office/word/2006/wordml">
+<w:document xmlns:wpc="http://schemas.microsoft.com/office/word/2010/wordprocessingCanvas" xmlns:mc="http://schemas.openxmlformats.org/markup-compatibility/2006" xmlns:o="urn:schemas-microsoft-com:office:office" xmlns:r="http://schemas.openxmlformats.org/officeDocument/2006/relationships" xmlns:m="http://schemas.openxmlformats.org/officeDocument/2006/math" xmlns:v="urn:schemas-microsoft-com:vml" xmlns:wp14="http://schemas.microsoft.com/office/word/2010/wordprocessingDrawing" xmlns:wp="http://schemas.openxmlformats.org/drawingml/2006/wordprocessingDrawing" xmlns:w10="urn:schemas-microsoft-com:office:word" xmlns:w="http://schemas.openxmlformats.org/wordprocessingml/2006/main" xmlns:w14="http://schemas.microsoft.com/office/word/2010/wordml" xmlns:wpg="http://schemas.microsoft.com/office/word/2010/wordprocessingGroup" xmlns:wpi="http://schemas.microsoft.com/office/word/2010/wordprocessingInk" xmlns:wne="http://schemas.microsoft.com/office/word/2006/wordml" xmlns:wps="http://schemas.microsoft.com/office/word/2010/wordprocessingShape" mc:Ignorable="w14 wp14">
   <w:body>
     <w:p>
       <w:pPr>
@@ -207,7 +207,7 @@
           <w:insideH w:val="single" w:sz="4" w:space="0" w:color="auto"/>
           <w:insideV w:val="single" w:sz="4" w:space="0" w:color="auto"/>
         </w:tblBorders>
-        <w:tblLook w:val="0000"/>
+        <w:tblLook w:val="0000" w:firstRow="0" w:lastRow="0" w:firstColumn="0" w:lastColumn="0" w:noHBand="0" w:noVBand="0"/>
       </w:tblPr>
       <w:tblGrid>
         <w:gridCol w:w="1000"/>
@@ -756,7 +756,7 @@
           <w:insideH w:val="single" w:sz="4" w:space="0" w:color="auto"/>
           <w:insideV w:val="single" w:sz="4" w:space="0" w:color="auto"/>
         </w:tblBorders>
-        <w:tblLook w:val="0000"/>
+        <w:tblLook w:val="0000" w:firstRow="0" w:lastRow="0" w:firstColumn="0" w:lastColumn="0" w:noHBand="0" w:noVBand="0"/>
       </w:tblPr>
       <w:tblGrid>
         <w:gridCol w:w="2573"/>
@@ -1374,11 +1374,19 @@
                 <w:rFonts w:ascii="Calibri" w:hAnsi="Calibri" w:cs="Calibri"/>
               </w:rPr>
             </w:pPr>
+            <w:proofErr w:type="spellStart"/>
             <w:r>
               <w:rPr>
                 <w:rFonts w:ascii="Calibri" w:eastAsia="Calibri" w:hAnsi="Calibri" w:cs="Calibri"/>
               </w:rPr>
-              <w:t>Arratta Sebastián</w:t>
+              <w:t>Arratta</w:t>
+            </w:r>
+            <w:proofErr w:type="spellEnd"/>
+            <w:r>
+              <w:rPr>
+                <w:rFonts w:ascii="Calibri" w:eastAsia="Calibri" w:hAnsi="Calibri" w:cs="Calibri"/>
+              </w:rPr>
+              <w:t xml:space="preserve"> Sebastián</w:t>
             </w:r>
           </w:p>
         </w:tc>
@@ -1478,6 +1486,8 @@
       </w:r>
     </w:p>
     <w:p/>
+    <w:bookmarkStart w:id="0" w:name="_GoBack"/>
+    <w:bookmarkEnd w:id="0"/>
     <w:p>
       <w:pPr>
         <w:pStyle w:val="TDC1"/>
@@ -1515,7 +1525,7 @@
         </w:rPr>
         <w:fldChar w:fldCharType="separate"/>
       </w:r>
-      <w:hyperlink w:anchor="_Toc327454869" w:history="1">
+      <w:hyperlink w:anchor="_Toc328611894" w:history="1">
         <w:r>
           <w:rPr>
             <w:rStyle w:val="Hipervnculo"/>
@@ -1543,7 +1553,7 @@
             <w:noProof/>
             <w:webHidden/>
           </w:rPr>
-          <w:instrText xml:space="preserve"> PAGEREF _Toc327454869 \h </w:instrText>
+          <w:instrText xml:space="preserve"> PAGEREF _Toc328611894 \h </w:instrText>
         </w:r>
         <w:r>
           <w:rPr>
@@ -1587,7 +1597,7 @@
           <w:lang w:val="es-AR" w:eastAsia="es-AR"/>
         </w:rPr>
       </w:pPr>
-      <w:hyperlink w:anchor="_Toc327454870" w:history="1">
+      <w:hyperlink w:anchor="_Toc328611895" w:history="1">
         <w:r>
           <w:rPr>
             <w:rStyle w:val="Hipervnculo"/>
@@ -1615,7 +1625,7 @@
             <w:noProof/>
             <w:webHidden/>
           </w:rPr>
-          <w:instrText xml:space="preserve"> PAGEREF _Toc327454870 \h </w:instrText>
+          <w:instrText xml:space="preserve"> PAGEREF _Toc328611895 \h </w:instrText>
         </w:r>
         <w:r>
           <w:rPr>
@@ -1659,7 +1669,7 @@
           <w:lang w:val="es-AR" w:eastAsia="es-AR"/>
         </w:rPr>
       </w:pPr>
-      <w:hyperlink w:anchor="_Toc327454871" w:history="1">
+      <w:hyperlink w:anchor="_Toc328611896" w:history="1">
         <w:r>
           <w:rPr>
             <w:rStyle w:val="Hipervnculo"/>
@@ -1687,7 +1697,7 @@
             <w:noProof/>
             <w:webHidden/>
           </w:rPr>
-          <w:instrText xml:space="preserve"> PAGEREF _Toc327454871 \h </w:instrText>
+          <w:instrText xml:space="preserve"> PAGEREF _Toc328611896 \h </w:instrText>
         </w:r>
         <w:r>
           <w:rPr>
@@ -1731,7 +1741,7 @@
           <w:lang w:val="es-AR" w:eastAsia="es-AR"/>
         </w:rPr>
       </w:pPr>
-      <w:hyperlink w:anchor="_Toc327454872" w:history="1">
+      <w:hyperlink w:anchor="_Toc328611897" w:history="1">
         <w:r>
           <w:rPr>
             <w:rStyle w:val="Hipervnculo"/>
@@ -1759,7 +1769,7 @@
             <w:noProof/>
             <w:webHidden/>
           </w:rPr>
-          <w:instrText xml:space="preserve"> PAGEREF _Toc327454872 \h </w:instrText>
+          <w:instrText xml:space="preserve"> PAGEREF _Toc328611897 \h </w:instrText>
         </w:r>
         <w:r>
           <w:rPr>
@@ -1803,7 +1813,7 @@
           <w:lang w:val="es-AR" w:eastAsia="es-AR"/>
         </w:rPr>
       </w:pPr>
-      <w:hyperlink w:anchor="_Toc327454873" w:history="1">
+      <w:hyperlink w:anchor="_Toc328611898" w:history="1">
         <w:r>
           <w:rPr>
             <w:rStyle w:val="Hipervnculo"/>
@@ -1831,7 +1841,7 @@
             <w:noProof/>
             <w:webHidden/>
           </w:rPr>
-          <w:instrText xml:space="preserve"> PAGEREF _Toc327454873 \h </w:instrText>
+          <w:instrText xml:space="preserve"> PAGEREF _Toc328611898 \h </w:instrText>
         </w:r>
         <w:r>
           <w:rPr>
@@ -1875,7 +1885,7 @@
           <w:lang w:val="es-AR" w:eastAsia="es-AR"/>
         </w:rPr>
       </w:pPr>
-      <w:hyperlink w:anchor="_Toc327454874" w:history="1">
+      <w:hyperlink w:anchor="_Toc328611899" w:history="1">
         <w:r>
           <w:rPr>
             <w:rStyle w:val="Hipervnculo"/>
@@ -1903,7 +1913,7 @@
             <w:noProof/>
             <w:webHidden/>
           </w:rPr>
-          <w:instrText xml:space="preserve"> PAGEREF _Toc327454874 \h </w:instrText>
+          <w:instrText xml:space="preserve"> PAGEREF _Toc328611899 \h </w:instrText>
         </w:r>
         <w:r>
           <w:rPr>
@@ -2050,26 +2060,17 @@
           <w:color w:val="4F81BD" w:themeColor="accent1"/>
         </w:rPr>
       </w:pPr>
-      <w:bookmarkStart w:id="0" w:name="_Toc323161912"/>
-      <w:bookmarkStart w:id="1" w:name="_Toc327454869"/>
+      <w:bookmarkStart w:id="1" w:name="_Toc323161912"/>
+      <w:bookmarkStart w:id="2" w:name="_Toc328611894"/>
       <w:r>
         <w:rPr>
           <w:rFonts w:asciiTheme="minorHAnsi" w:hAnsiTheme="minorHAnsi" w:cstheme="minorHAnsi"/>
           <w:color w:val="4F81BD" w:themeColor="accent1"/>
         </w:rPr>
-        <w:t>Requerimientos no</w:t>
-      </w:r>
-      <w:bookmarkStart w:id="2" w:name="_GoBack"/>
+        <w:t>Requerimientos no Funcionales</w:t>
+      </w:r>
+      <w:bookmarkEnd w:id="1"/>
       <w:bookmarkEnd w:id="2"/>
-      <w:r>
-        <w:rPr>
-          <w:rFonts w:asciiTheme="minorHAnsi" w:hAnsiTheme="minorHAnsi" w:cstheme="minorHAnsi"/>
-          <w:color w:val="4F81BD" w:themeColor="accent1"/>
-        </w:rPr>
-        <w:t xml:space="preserve"> Funcionales</w:t>
-      </w:r>
-      <w:bookmarkEnd w:id="0"/>
-      <w:bookmarkEnd w:id="1"/>
     </w:p>
     <w:p>
       <w:pPr>
@@ -2079,7 +2080,7 @@
         </w:rPr>
       </w:pPr>
       <w:bookmarkStart w:id="3" w:name="_Toc323161913"/>
-      <w:bookmarkStart w:id="4" w:name="_Toc327454870"/>
+      <w:bookmarkStart w:id="4" w:name="_Toc328611895"/>
       <w:r>
         <w:rPr>
           <w:rFonts w:ascii="Calibri" w:hAnsi="Calibri" w:cs="Calibri"/>
@@ -2181,7 +2182,29 @@
           <w:sz w:val="24"/>
           <w:szCs w:val="24"/>
         </w:rPr>
-        <w:t>RNF2 - Protocolo (principio Open/Closed)</w:t>
+        <w:t>RNF2 - Protocolo (principio Open/</w:t>
+      </w:r>
+      <w:proofErr w:type="spellStart"/>
+      <w:r>
+        <w:rPr>
+          <w:rFonts w:ascii="Calibri" w:hAnsi="Calibri" w:cs="Calibri"/>
+          <w:b/>
+          <w:i/>
+          <w:sz w:val="24"/>
+          <w:szCs w:val="24"/>
+        </w:rPr>
+        <w:t>Closed</w:t>
+      </w:r>
+      <w:proofErr w:type="spellEnd"/>
+      <w:r>
+        <w:rPr>
+          <w:rFonts w:ascii="Calibri" w:hAnsi="Calibri" w:cs="Calibri"/>
+          <w:b/>
+          <w:i/>
+          <w:sz w:val="24"/>
+          <w:szCs w:val="24"/>
+        </w:rPr>
+        <w:t>)</w:t>
       </w:r>
     </w:p>
     <w:p>
@@ -2241,7 +2264,7 @@
         <w:pStyle w:val="Ttulo3"/>
       </w:pPr>
       <w:bookmarkStart w:id="5" w:name="_Toc323161914"/>
-      <w:bookmarkStart w:id="6" w:name="_Toc327454871"/>
+      <w:bookmarkStart w:id="6" w:name="_Toc328611896"/>
       <w:r>
         <w:rPr>
           <w:rFonts w:ascii="Calibri" w:hAnsi="Calibri" w:cs="Calibri"/>
@@ -2368,7 +2391,7 @@
         </w:rPr>
       </w:pPr>
       <w:bookmarkStart w:id="7" w:name="_Toc323161915"/>
-      <w:bookmarkStart w:id="8" w:name="_Toc327454872"/>
+      <w:bookmarkStart w:id="8" w:name="_Toc328611897"/>
       <w:r>
         <w:rPr>
           <w:rFonts w:ascii="Calibri" w:hAnsi="Calibri" w:cs="Calibri"/>
@@ -2418,7 +2441,25 @@
           <w:sz w:val="24"/>
           <w:szCs w:val="24"/>
         </w:rPr>
-        <w:t>El nuevo sistema deberá contar con un servidor web donde se publicará la página de acceso al sistema @Buddy Training</w:t>
+        <w:t>El nuevo sistema deberá contar con un servidor web donde se publicará la página de acceso al sistema @</w:t>
+      </w:r>
+      <w:proofErr w:type="spellStart"/>
+      <w:r>
+        <w:rPr>
+          <w:rFonts w:ascii="Calibri" w:hAnsi="Calibri" w:cs="Calibri"/>
+          <w:sz w:val="24"/>
+          <w:szCs w:val="24"/>
+        </w:rPr>
+        <w:t>Buddy</w:t>
+      </w:r>
+      <w:proofErr w:type="spellEnd"/>
+      <w:r>
+        <w:rPr>
+          <w:rFonts w:ascii="Calibri" w:hAnsi="Calibri" w:cs="Calibri"/>
+          <w:sz w:val="24"/>
+          <w:szCs w:val="24"/>
+        </w:rPr>
+        <w:t xml:space="preserve"> Training</w:t>
       </w:r>
       <w:r>
         <w:rPr>
@@ -2611,7 +2652,25 @@
           <w:sz w:val="24"/>
           <w:szCs w:val="24"/>
         </w:rPr>
-        <w:t>Todas las validaciones referentes a campos numéricos y fechas se realizarán desde la vista Cliente (Modelo Vista Cliente- Servidor) con Jquery.</w:t>
+        <w:t xml:space="preserve">Todas las validaciones referentes a campos numéricos y fechas se realizarán desde la vista Cliente (Modelo Vista Cliente- Servidor) con </w:t>
+      </w:r>
+      <w:proofErr w:type="spellStart"/>
+      <w:r>
+        <w:rPr>
+          <w:rFonts w:ascii="Calibri" w:hAnsi="Calibri" w:cs="Calibri"/>
+          <w:sz w:val="24"/>
+          <w:szCs w:val="24"/>
+        </w:rPr>
+        <w:t>Jquery</w:t>
+      </w:r>
+      <w:proofErr w:type="spellEnd"/>
+      <w:r>
+        <w:rPr>
+          <w:rFonts w:ascii="Calibri" w:hAnsi="Calibri" w:cs="Calibri"/>
+          <w:sz w:val="24"/>
+          <w:szCs w:val="24"/>
+        </w:rPr>
+        <w:t>.</w:t>
       </w:r>
     </w:p>
     <w:p>
@@ -2675,8 +2734,18 @@
           <w:sz w:val="24"/>
           <w:szCs w:val="24"/>
         </w:rPr>
-        <w:t>dispositivos con navegador web compatibles</w:t>
-      </w:r>
+        <w:t xml:space="preserve">dispositivos con </w:t>
+      </w:r>
+      <w:proofErr w:type="gramStart"/>
+      <w:r>
+        <w:rPr>
+          <w:rFonts w:ascii="Calibri" w:hAnsi="Calibri" w:cs="Calibri"/>
+          <w:sz w:val="24"/>
+          <w:szCs w:val="24"/>
+        </w:rPr>
+        <w:t>navegador web compatibles</w:t>
+      </w:r>
+      <w:proofErr w:type="gramEnd"/>
       <w:r>
         <w:rPr>
           <w:rFonts w:ascii="Calibri" w:hAnsi="Calibri" w:cs="Calibri"/>
@@ -2711,7 +2780,7 @@
         </w:rPr>
       </w:pPr>
       <w:bookmarkStart w:id="9" w:name="_Toc323161916"/>
-      <w:bookmarkStart w:id="10" w:name="_Toc327454873"/>
+      <w:bookmarkStart w:id="10" w:name="_Toc328611898"/>
       <w:r>
         <w:rPr>
           <w:rFonts w:ascii="Calibri" w:hAnsi="Calibri" w:cs="Calibri"/>
@@ -2763,7 +2832,43 @@
           <w:sz w:val="24"/>
           <w:szCs w:val="24"/>
         </w:rPr>
-        <w:t>Al sistema web se podrá acceder a través de los siguientes browsers: IE 9.0 y superiores, Mozilla FireFox 8.0 y superiores y Google Chrome.</w:t>
+        <w:t xml:space="preserve">Al sistema web se podrá acceder a través de los siguientes browsers: IE 9.0 y superiores, Mozilla </w:t>
+      </w:r>
+      <w:proofErr w:type="spellStart"/>
+      <w:r>
+        <w:rPr>
+          <w:rFonts w:ascii="Calibri" w:hAnsi="Calibri" w:cs="Calibri"/>
+          <w:sz w:val="24"/>
+          <w:szCs w:val="24"/>
+        </w:rPr>
+        <w:t>FireFox</w:t>
+      </w:r>
+      <w:proofErr w:type="spellEnd"/>
+      <w:r>
+        <w:rPr>
+          <w:rFonts w:ascii="Calibri" w:hAnsi="Calibri" w:cs="Calibri"/>
+          <w:sz w:val="24"/>
+          <w:szCs w:val="24"/>
+        </w:rPr>
+        <w:t xml:space="preserve"> 8.0 y superiores y Google </w:t>
+      </w:r>
+      <w:proofErr w:type="spellStart"/>
+      <w:r>
+        <w:rPr>
+          <w:rFonts w:ascii="Calibri" w:hAnsi="Calibri" w:cs="Calibri"/>
+          <w:sz w:val="24"/>
+          <w:szCs w:val="24"/>
+        </w:rPr>
+        <w:t>Chrome</w:t>
+      </w:r>
+      <w:proofErr w:type="spellEnd"/>
+      <w:r>
+        <w:rPr>
+          <w:rFonts w:ascii="Calibri" w:hAnsi="Calibri" w:cs="Calibri"/>
+          <w:sz w:val="24"/>
+          <w:szCs w:val="24"/>
+        </w:rPr>
+        <w:t>.</w:t>
       </w:r>
     </w:p>
     <w:p>
@@ -2775,7 +2880,7 @@
         </w:rPr>
       </w:pPr>
       <w:bookmarkStart w:id="11" w:name="_Toc323161917"/>
-      <w:bookmarkStart w:id="12" w:name="_Toc327454874"/>
+      <w:bookmarkStart w:id="12" w:name="_Toc328611899"/>
       <w:r>
         <w:rPr>
           <w:rFonts w:ascii="Calibri" w:hAnsi="Calibri" w:cs="Calibri"/>
@@ -2808,8 +2913,20 @@
           <w:sz w:val="24"/>
           <w:szCs w:val="24"/>
         </w:rPr>
-        <w:t>RNF10 - Logueo</w:t>
-      </w:r>
+        <w:t xml:space="preserve">RNF10 - </w:t>
+      </w:r>
+      <w:proofErr w:type="spellStart"/>
+      <w:r>
+        <w:rPr>
+          <w:rFonts w:ascii="Calibri" w:hAnsi="Calibri" w:cs="Calibri"/>
+          <w:b/>
+          <w:i/>
+          <w:sz w:val="24"/>
+          <w:szCs w:val="24"/>
+        </w:rPr>
+        <w:t>Logueo</w:t>
+      </w:r>
+      <w:proofErr w:type="spellEnd"/>
     </w:p>
     <w:p>
       <w:pPr>
@@ -2855,8 +2972,8 @@
       </w:r>
     </w:p>
     <w:sectPr>
-      <w:headerReference w:type="default" r:id="rId8"/>
-      <w:footerReference w:type="default" r:id="rId9"/>
+      <w:headerReference w:type="default" r:id="rId9"/>
+      <w:footerReference w:type="default" r:id="rId10"/>
       <w:pgSz w:w="11906" w:h="16838"/>
       <w:pgMar w:top="1134" w:right="1134" w:bottom="1134" w:left="1701" w:header="708" w:footer="708" w:gutter="0"/>
       <w:cols w:space="708"/>
@@ -2867,7 +2984,7 @@
 </file>
 
 <file path=word/endnotes.xml><?xml version="1.0" encoding="utf-8"?>
-<w:endnotes xmlns:ve="http://schemas.openxmlformats.org/markup-compatibility/2006" xmlns:o="urn:schemas-microsoft-com:office:office" xmlns:r="http://schemas.openxmlformats.org/officeDocument/2006/relationships" xmlns:m="http://schemas.openxmlformats.org/officeDocument/2006/math" xmlns:v="urn:schemas-microsoft-com:vml" xmlns:wp="http://schemas.openxmlformats.org/drawingml/2006/wordprocessingDrawing" xmlns:w10="urn:schemas-microsoft-com:office:word" xmlns:w="http://schemas.openxmlformats.org/wordprocessingml/2006/main" xmlns:wne="http://schemas.microsoft.com/office/word/2006/wordml">
+<w:endnotes xmlns:wpc="http://schemas.microsoft.com/office/word/2010/wordprocessingCanvas" xmlns:mc="http://schemas.openxmlformats.org/markup-compatibility/2006" xmlns:o="urn:schemas-microsoft-com:office:office" xmlns:r="http://schemas.openxmlformats.org/officeDocument/2006/relationships" xmlns:m="http://schemas.openxmlformats.org/officeDocument/2006/math" xmlns:v="urn:schemas-microsoft-com:vml" xmlns:wp14="http://schemas.microsoft.com/office/word/2010/wordprocessingDrawing" xmlns:wp="http://schemas.openxmlformats.org/drawingml/2006/wordprocessingDrawing" xmlns:w10="urn:schemas-microsoft-com:office:word" xmlns:w="http://schemas.openxmlformats.org/wordprocessingml/2006/main" xmlns:w14="http://schemas.microsoft.com/office/word/2010/wordml" xmlns:wpg="http://schemas.microsoft.com/office/word/2010/wordprocessingGroup" xmlns:wpi="http://schemas.microsoft.com/office/word/2010/wordprocessingInk" xmlns:wne="http://schemas.microsoft.com/office/word/2006/wordml" xmlns:wps="http://schemas.microsoft.com/office/word/2010/wordprocessingShape" mc:Ignorable="w14 wp14">
   <w:endnote w:type="separator" w:id="-1">
     <w:p>
       <w:pPr>
@@ -2892,7 +3009,7 @@
 </file>
 
 <file path=word/footer1.xml><?xml version="1.0" encoding="utf-8"?>
-<w:ftr xmlns:ve="http://schemas.openxmlformats.org/markup-compatibility/2006" xmlns:o="urn:schemas-microsoft-com:office:office" xmlns:r="http://schemas.openxmlformats.org/officeDocument/2006/relationships" xmlns:m="http://schemas.openxmlformats.org/officeDocument/2006/math" xmlns:v="urn:schemas-microsoft-com:vml" xmlns:wp="http://schemas.openxmlformats.org/drawingml/2006/wordprocessingDrawing" xmlns:w10="urn:schemas-microsoft-com:office:word" xmlns:w="http://schemas.openxmlformats.org/wordprocessingml/2006/main" xmlns:wne="http://schemas.microsoft.com/office/word/2006/wordml">
+<w:ftr xmlns:wpc="http://schemas.microsoft.com/office/word/2010/wordprocessingCanvas" xmlns:mc="http://schemas.openxmlformats.org/markup-compatibility/2006" xmlns:o="urn:schemas-microsoft-com:office:office" xmlns:r="http://schemas.openxmlformats.org/officeDocument/2006/relationships" xmlns:m="http://schemas.openxmlformats.org/officeDocument/2006/math" xmlns:v="urn:schemas-microsoft-com:vml" xmlns:wp14="http://schemas.microsoft.com/office/word/2010/wordprocessingDrawing" xmlns:wp="http://schemas.openxmlformats.org/drawingml/2006/wordprocessingDrawing" xmlns:w10="urn:schemas-microsoft-com:office:word" xmlns:w="http://schemas.openxmlformats.org/wordprocessingml/2006/main" xmlns:w14="http://schemas.microsoft.com/office/word/2010/wordml" xmlns:wpg="http://schemas.microsoft.com/office/word/2010/wordprocessingGroup" xmlns:wpi="http://schemas.microsoft.com/office/word/2010/wordprocessingInk" xmlns:wne="http://schemas.microsoft.com/office/word/2006/wordml" xmlns:wps="http://schemas.microsoft.com/office/word/2010/wordprocessingShape" mc:Ignorable="w14 wp14">
   <w:p/>
   <w:tbl>
     <w:tblPr>
@@ -2906,7 +3023,7 @@
         <w:insideH w:val="single" w:sz="4" w:space="0" w:color="auto"/>
         <w:insideV w:val="single" w:sz="4" w:space="0" w:color="auto"/>
       </w:tblBorders>
-      <w:tblLook w:val="0000"/>
+      <w:tblLook w:val="0000" w:firstRow="0" w:lastRow="0" w:firstColumn="0" w:lastColumn="0" w:noHBand="0" w:noVBand="0"/>
     </w:tblPr>
     <w:tblGrid>
       <w:gridCol w:w="2599"/>
@@ -2995,7 +3112,7 @@
             <w:rPr>
               <w:noProof/>
             </w:rPr>
-            <w:t>3</w:t>
+            <w:t>5</w:t>
           </w:r>
           <w:r>
             <w:rPr>
@@ -3012,7 +3129,7 @@
 </file>
 
 <file path=word/footnotes.xml><?xml version="1.0" encoding="utf-8"?>
-<w:footnotes xmlns:ve="http://schemas.openxmlformats.org/markup-compatibility/2006" xmlns:o="urn:schemas-microsoft-com:office:office" xmlns:r="http://schemas.openxmlformats.org/officeDocument/2006/relationships" xmlns:m="http://schemas.openxmlformats.org/officeDocument/2006/math" xmlns:v="urn:schemas-microsoft-com:vml" xmlns:wp="http://schemas.openxmlformats.org/drawingml/2006/wordprocessingDrawing" xmlns:w10="urn:schemas-microsoft-com:office:word" xmlns:w="http://schemas.openxmlformats.org/wordprocessingml/2006/main" xmlns:wne="http://schemas.microsoft.com/office/word/2006/wordml">
+<w:footnotes xmlns:wpc="http://schemas.microsoft.com/office/word/2010/wordprocessingCanvas" xmlns:mc="http://schemas.openxmlformats.org/markup-compatibility/2006" xmlns:o="urn:schemas-microsoft-com:office:office" xmlns:r="http://schemas.openxmlformats.org/officeDocument/2006/relationships" xmlns:m="http://schemas.openxmlformats.org/officeDocument/2006/math" xmlns:v="urn:schemas-microsoft-com:vml" xmlns:wp14="http://schemas.microsoft.com/office/word/2010/wordprocessingDrawing" xmlns:wp="http://schemas.openxmlformats.org/drawingml/2006/wordprocessingDrawing" xmlns:w10="urn:schemas-microsoft-com:office:word" xmlns:w="http://schemas.openxmlformats.org/wordprocessingml/2006/main" xmlns:w14="http://schemas.microsoft.com/office/word/2010/wordml" xmlns:wpg="http://schemas.microsoft.com/office/word/2010/wordprocessingGroup" xmlns:wpi="http://schemas.microsoft.com/office/word/2010/wordprocessingInk" xmlns:wne="http://schemas.microsoft.com/office/word/2006/wordml" xmlns:wps="http://schemas.microsoft.com/office/word/2010/wordprocessingShape" mc:Ignorable="w14 wp14">
   <w:footnote w:type="separator" w:id="-1">
     <w:p>
       <w:pPr>
@@ -3037,11 +3154,11 @@
 </file>
 
 <file path=word/header1.xml><?xml version="1.0" encoding="utf-8"?>
-<w:hdr xmlns:ve="http://schemas.openxmlformats.org/markup-compatibility/2006" xmlns:o="urn:schemas-microsoft-com:office:office" xmlns:r="http://schemas.openxmlformats.org/officeDocument/2006/relationships" xmlns:m="http://schemas.openxmlformats.org/officeDocument/2006/math" xmlns:v="urn:schemas-microsoft-com:vml" xmlns:wp="http://schemas.openxmlformats.org/drawingml/2006/wordprocessingDrawing" xmlns:w10="urn:schemas-microsoft-com:office:word" xmlns:w="http://schemas.openxmlformats.org/wordprocessingml/2006/main" xmlns:wne="http://schemas.microsoft.com/office/word/2006/wordml">
+<w:hdr xmlns:wpc="http://schemas.microsoft.com/office/word/2010/wordprocessingCanvas" xmlns:mc="http://schemas.openxmlformats.org/markup-compatibility/2006" xmlns:o="urn:schemas-microsoft-com:office:office" xmlns:r="http://schemas.openxmlformats.org/officeDocument/2006/relationships" xmlns:m="http://schemas.openxmlformats.org/officeDocument/2006/math" xmlns:v="urn:schemas-microsoft-com:vml" xmlns:wp14="http://schemas.microsoft.com/office/word/2010/wordprocessingDrawing" xmlns:wp="http://schemas.openxmlformats.org/drawingml/2006/wordprocessingDrawing" xmlns:w10="urn:schemas-microsoft-com:office:word" xmlns:w="http://schemas.openxmlformats.org/wordprocessingml/2006/main" xmlns:w14="http://schemas.microsoft.com/office/word/2010/wordml" xmlns:wpg="http://schemas.microsoft.com/office/word/2010/wordprocessingGroup" xmlns:wpi="http://schemas.microsoft.com/office/word/2010/wordprocessingInk" xmlns:wne="http://schemas.microsoft.com/office/word/2006/wordml" xmlns:wps="http://schemas.microsoft.com/office/word/2010/wordprocessingShape" mc:Ignorable="w14 wp14">
   <w:tbl>
     <w:tblPr>
       <w:tblW w:w="0" w:type="auto"/>
-      <w:tblLook w:val="04A0"/>
+      <w:tblLook w:val="04A0" w:firstRow="1" w:lastRow="0" w:firstColumn="1" w:lastColumn="0" w:noHBand="0" w:noVBand="1"/>
     </w:tblPr>
     <w:tblGrid>
       <w:gridCol w:w="5496"/>
@@ -3143,7 +3260,7 @@
 </file>
 
 <file path=word/numbering.xml><?xml version="1.0" encoding="utf-8"?>
-<w:numbering xmlns:ve="http://schemas.openxmlformats.org/markup-compatibility/2006" xmlns:o="urn:schemas-microsoft-com:office:office" xmlns:r="http://schemas.openxmlformats.org/officeDocument/2006/relationships" xmlns:m="http://schemas.openxmlformats.org/officeDocument/2006/math" xmlns:v="urn:schemas-microsoft-com:vml" xmlns:wp="http://schemas.openxmlformats.org/drawingml/2006/wordprocessingDrawing" xmlns:w10="urn:schemas-microsoft-com:office:word" xmlns:w="http://schemas.openxmlformats.org/wordprocessingml/2006/main" xmlns:wne="http://schemas.microsoft.com/office/word/2006/wordml">
+<w:numbering xmlns:wpc="http://schemas.microsoft.com/office/word/2010/wordprocessingCanvas" xmlns:mc="http://schemas.openxmlformats.org/markup-compatibility/2006" xmlns:o="urn:schemas-microsoft-com:office:office" xmlns:r="http://schemas.openxmlformats.org/officeDocument/2006/relationships" xmlns:m="http://schemas.openxmlformats.org/officeDocument/2006/math" xmlns:v="urn:schemas-microsoft-com:vml" xmlns:wp14="http://schemas.microsoft.com/office/word/2010/wordprocessingDrawing" xmlns:wp="http://schemas.openxmlformats.org/drawingml/2006/wordprocessingDrawing" xmlns:w10="urn:schemas-microsoft-com:office:word" xmlns:w="http://schemas.openxmlformats.org/wordprocessingml/2006/main" xmlns:w14="http://schemas.microsoft.com/office/word/2010/wordml" xmlns:wpg="http://schemas.microsoft.com/office/word/2010/wordprocessingGroup" xmlns:wpi="http://schemas.microsoft.com/office/word/2010/wordprocessingInk" xmlns:wne="http://schemas.microsoft.com/office/word/2006/wordml" xmlns:wps="http://schemas.microsoft.com/office/word/2010/wordprocessingShape" mc:Ignorable="w14 wp14">
   <w:abstractNum w:abstractNumId="0">
     <w:nsid w:val="00000001"/>
     <w:multiLevelType w:val="hybridMultilevel"/>
@@ -4300,7 +4417,7 @@
 </file>
 
 <file path=word/styles.xml><?xml version="1.0" encoding="utf-8"?>
-<w:styles xmlns:r="http://schemas.openxmlformats.org/officeDocument/2006/relationships" xmlns:w="http://schemas.openxmlformats.org/wordprocessingml/2006/main">
+<w:styles xmlns:mc="http://schemas.openxmlformats.org/markup-compatibility/2006" xmlns:r="http://schemas.openxmlformats.org/officeDocument/2006/relationships" xmlns:w="http://schemas.openxmlformats.org/wordprocessingml/2006/main" xmlns:w14="http://schemas.microsoft.com/office/word/2010/wordml" mc:Ignorable="w14">
   <w:docDefaults>
     <w:rPrDefault>
       <w:rPr>
@@ -4572,7 +4689,6 @@
     <w:uiPriority w:val="99"/>
     <w:semiHidden/>
     <w:unhideWhenUsed/>
-    <w:qFormat/>
     <w:tblPr>
       <w:tblInd w:w="0" w:type="dxa"/>
       <w:tblCellMar>
@@ -5253,7 +5369,7 @@
 </file>
 
 <file path=customXml/itemProps1.xml><?xml version="1.0" encoding="utf-8"?>
-<ds:datastoreItem xmlns:ds="http://schemas.openxmlformats.org/officeDocument/2006/customXml" ds:itemID="{B52C7E6A-784D-4794-AF6D-23B4DF4F1473}">
+<ds:datastoreItem xmlns:ds="http://schemas.openxmlformats.org/officeDocument/2006/customXml" ds:itemID="{3DE62F28-2AAD-437C-8AA3-88A9D2B9EEAF}">
   <ds:schemaRefs>
     <ds:schemaRef ds:uri="http://schemas.openxmlformats.org/officeDocument/2006/bibliography"/>
   </ds:schemaRefs>

</xml_diff>